<commit_message>
popravljene neke gramaticke greske, dodan tekst u readme
</commit_message>
<xml_diff>
--- a/RUAP_Birtic_Huljak.docx
+++ b/RUAP_Birtic_Huljak.docx
@@ -220,110 +220,63 @@
           <w:r>
             <w:fldChar w:fldCharType="separate"/>
           </w:r>
-          <w:bookmarkStart w:id="0" w:name="_GoBack"/>
-          <w:bookmarkEnd w:id="0"/>
-          <w:r>
-            <w:rPr>
-              <w:rStyle w:val="Hyperlink"/>
-              <w:noProof/>
-            </w:rPr>
-            <w:fldChar w:fldCharType="begin"/>
-          </w:r>
-          <w:r>
-            <w:rPr>
-              <w:rStyle w:val="Hyperlink"/>
-              <w:noProof/>
-            </w:rPr>
-            <w:instrText xml:space="preserve"> </w:instrText>
-          </w:r>
-          <w:r>
-            <w:rPr>
-              <w:noProof/>
-            </w:rPr>
-            <w:instrText>HYPERLINK \l "_Toc522822927"</w:instrText>
-          </w:r>
-          <w:r>
-            <w:rPr>
-              <w:rStyle w:val="Hyperlink"/>
-              <w:noProof/>
-            </w:rPr>
-            <w:instrText xml:space="preserve"> </w:instrText>
-          </w:r>
-          <w:r>
-            <w:rPr>
-              <w:rStyle w:val="Hyperlink"/>
-              <w:noProof/>
-            </w:rPr>
-          </w:r>
-          <w:r>
-            <w:rPr>
-              <w:rStyle w:val="Hyperlink"/>
-              <w:noProof/>
-            </w:rPr>
-            <w:fldChar w:fldCharType="separate"/>
-          </w:r>
-          <w:r>
-            <w:rPr>
-              <w:rStyle w:val="Hyperlink"/>
-              <w:noProof/>
-            </w:rPr>
-            <w:t>1. Uvod</w:t>
-          </w:r>
-          <w:r>
-            <w:rPr>
-              <w:noProof/>
-              <w:webHidden/>
-            </w:rPr>
-            <w:tab/>
-          </w:r>
-          <w:r>
-            <w:rPr>
-              <w:noProof/>
-              <w:webHidden/>
-            </w:rPr>
-            <w:fldChar w:fldCharType="begin"/>
-          </w:r>
-          <w:r>
-            <w:rPr>
-              <w:noProof/>
-              <w:webHidden/>
-            </w:rPr>
-            <w:instrText xml:space="preserve"> PAGEREF _Toc522822927 \h </w:instrText>
-          </w:r>
-          <w:r>
-            <w:rPr>
-              <w:noProof/>
-              <w:webHidden/>
-            </w:rPr>
-          </w:r>
-          <w:r>
-            <w:rPr>
-              <w:noProof/>
-              <w:webHidden/>
-            </w:rPr>
-            <w:fldChar w:fldCharType="separate"/>
-          </w:r>
-          <w:r>
-            <w:rPr>
-              <w:noProof/>
-              <w:webHidden/>
-            </w:rPr>
-            <w:t>1</w:t>
-          </w:r>
-          <w:r>
-            <w:rPr>
-              <w:noProof/>
-              <w:webHidden/>
-            </w:rPr>
-            <w:fldChar w:fldCharType="end"/>
-          </w:r>
-          <w:r>
-            <w:rPr>
-              <w:rStyle w:val="Hyperlink"/>
-              <w:noProof/>
-            </w:rPr>
-            <w:fldChar w:fldCharType="end"/>
-          </w:r>
+          <w:hyperlink w:anchor="_Toc522822927" w:history="1">
+            <w:r>
+              <w:rPr>
+                <w:rStyle w:val="Hyperlink"/>
+                <w:noProof/>
+              </w:rPr>
+              <w:t>1. Uvod</w:t>
+            </w:r>
+            <w:r>
+              <w:rPr>
+                <w:noProof/>
+                <w:webHidden/>
+              </w:rPr>
+              <w:tab/>
+            </w:r>
+            <w:r>
+              <w:rPr>
+                <w:noProof/>
+                <w:webHidden/>
+              </w:rPr>
+              <w:fldChar w:fldCharType="begin"/>
+            </w:r>
+            <w:r>
+              <w:rPr>
+                <w:noProof/>
+                <w:webHidden/>
+              </w:rPr>
+              <w:instrText xml:space="preserve"> PAGEREF _Toc522822927 \h </w:instrText>
+            </w:r>
+            <w:r>
+              <w:rPr>
+                <w:noProof/>
+                <w:webHidden/>
+              </w:rPr>
+            </w:r>
+            <w:r>
+              <w:rPr>
+                <w:noProof/>
+                <w:webHidden/>
+              </w:rPr>
+              <w:fldChar w:fldCharType="separate"/>
+            </w:r>
+            <w:r>
+              <w:rPr>
+                <w:noProof/>
+                <w:webHidden/>
+              </w:rPr>
+              <w:t>1</w:t>
+            </w:r>
+            <w:r>
+              <w:rPr>
+                <w:noProof/>
+                <w:webHidden/>
+              </w:rPr>
+              <w:fldChar w:fldCharType="end"/>
+            </w:r>
+          </w:hyperlink>
         </w:p>
         <w:p>
           <w:pPr>
@@ -984,12 +937,12 @@
           <w:numId w:val="6"/>
         </w:numPr>
       </w:pPr>
-      <w:bookmarkStart w:id="1" w:name="_Toc522822927"/>
+      <w:bookmarkStart w:id="0" w:name="_Toc522822927"/>
       <w:r>
         <w:lastRenderedPageBreak/>
         <w:t>Uvod</w:t>
       </w:r>
-      <w:bookmarkEnd w:id="1"/>
+      <w:bookmarkEnd w:id="0"/>
     </w:p>
     <w:p>
       <w:pPr>
@@ -1053,9 +1006,6 @@
         <w:t xml:space="preserve"> </w:t>
       </w:r>
       <w:r>
-        <w:t xml:space="preserve"> </w:t>
-      </w:r>
-      <w:r>
         <w:t>kakaa</w:t>
       </w:r>
       <w:r>
@@ -1074,90 +1024,96 @@
       <w:pPr>
         <w:pStyle w:val="Heading1"/>
       </w:pPr>
-      <w:bookmarkStart w:id="2" w:name="_Toc522822928"/>
+      <w:bookmarkStart w:id="1" w:name="_Toc522822928"/>
       <w:r>
         <w:lastRenderedPageBreak/>
         <w:t>Opis problema</w:t>
       </w:r>
+      <w:bookmarkEnd w:id="1"/>
+    </w:p>
+    <w:p>
+      <w:pPr>
+        <w:jc w:val="both"/>
+      </w:pPr>
+      <w:r>
+        <w:tab/>
+      </w:r>
+      <w:r>
+        <w:t>Podatak</w:t>
+      </w:r>
+      <w:r>
+        <w:t xml:space="preserve"> koj</w:t>
+      </w:r>
+      <w:r>
+        <w:t>i trebamo pronaći je</w:t>
+      </w:r>
+      <w:r>
+        <w:t xml:space="preserve"> mogućnost postojanja kakaa s danim</w:t>
+      </w:r>
+      <w:r>
+        <w:t xml:space="preserve"> </w:t>
+      </w:r>
+      <w:r>
+        <w:t>postotk</w:t>
+      </w:r>
+      <w:r>
+        <w:t>om</w:t>
+      </w:r>
+      <w:r>
+        <w:t>. Podatke koje unosimo u aplikaciju su</w:t>
+      </w:r>
+      <w:r>
+        <w:t xml:space="preserve"> država u kojoj se nalazi </w:t>
+      </w:r>
+      <w:r>
+        <w:t>firma</w:t>
+      </w:r>
+      <w:r>
+        <w:t xml:space="preserve"> koja</w:t>
+      </w:r>
+      <w:r>
+        <w:t xml:space="preserve"> proizvodi kakao, ocjena kakaa</w:t>
+      </w:r>
+      <w:r>
+        <w:t>,</w:t>
+      </w:r>
+      <w:r>
+        <w:t xml:space="preserve"> </w:t>
+      </w:r>
+      <w:r>
+        <w:t>godina ocjene kakaa</w:t>
+      </w:r>
+      <w:r>
+        <w:t xml:space="preserve"> i postotak kakaa</w:t>
+      </w:r>
+      <w:r>
+        <w:t>.</w:t>
+      </w:r>
+      <w:r>
+        <w:t xml:space="preserve"> Budući da se string vrijednosti teže predviđaju, onda smo </w:t>
+      </w:r>
+      <w:r>
+        <w:t>za naš projekt odabrali brojčanu vrijednost</w:t>
+      </w:r>
+      <w:r>
+        <w:t xml:space="preserve"> (</w:t>
+      </w:r>
+      <w:r>
+        <w:t>postotak kakaa</w:t>
+      </w:r>
+      <w:r>
+        <w:t xml:space="preserve">), te smo pretpostavili da ćemo dobiti preciznije rezultate. </w:t>
+      </w:r>
+    </w:p>
+    <w:p>
+      <w:pPr>
+        <w:pStyle w:val="Heading2"/>
+      </w:pPr>
+      <w:bookmarkStart w:id="2" w:name="_Toc522822929"/>
+      <w:r>
+        <w:t>Korišteni podaci</w:t>
+      </w:r>
       <w:bookmarkEnd w:id="2"/>
-    </w:p>
-    <w:p>
-      <w:pPr>
-        <w:jc w:val="both"/>
-      </w:pPr>
-      <w:r>
-        <w:tab/>
-      </w:r>
-      <w:r>
-        <w:t>Podatak</w:t>
-      </w:r>
-      <w:r>
-        <w:t xml:space="preserve"> koj</w:t>
-      </w:r>
-      <w:r>
-        <w:t>i trebamo pronaći je</w:t>
-      </w:r>
-      <w:r>
-        <w:t xml:space="preserve"> mogućnost postojanja kakaa s danim</w:t>
-      </w:r>
-      <w:r>
-        <w:t xml:space="preserve"> </w:t>
-      </w:r>
-      <w:r>
-        <w:t>postotk</w:t>
-      </w:r>
-      <w:r>
-        <w:t>om</w:t>
-      </w:r>
-      <w:r>
-        <w:t>. Podatke koje unosimo u aplikaciju su</w:t>
-      </w:r>
-      <w:r>
-        <w:t xml:space="preserve"> država u kojoj se nalazi </w:t>
-      </w:r>
-      <w:r>
-        <w:t>firma u koja</w:t>
-      </w:r>
-      <w:r>
-        <w:t xml:space="preserve"> proizvodi kakao, ocjena kakaa</w:t>
-      </w:r>
-      <w:r>
-        <w:t>,</w:t>
-      </w:r>
-      <w:r>
-        <w:t xml:space="preserve"> </w:t>
-      </w:r>
-      <w:r>
-        <w:t>godina ocjene kakaa</w:t>
-      </w:r>
-      <w:r>
-        <w:t xml:space="preserve"> i postotak kakaa</w:t>
-      </w:r>
-      <w:r>
-        <w:t xml:space="preserve">.  Budući da se string vrijednosti teže predviđaju, onda smo </w:t>
-      </w:r>
-      <w:r>
-        <w:t>za naš projekt odabrali brojčanu vrijednost</w:t>
-      </w:r>
-      <w:r>
-        <w:t xml:space="preserve"> (</w:t>
-      </w:r>
-      <w:r>
-        <w:t>postotak kakaa</w:t>
-      </w:r>
-      <w:r>
-        <w:t xml:space="preserve">), te smo pretpostavili da ćemo dobiti preciznije rezultate. </w:t>
-      </w:r>
-    </w:p>
-    <w:p>
-      <w:pPr>
-        <w:pStyle w:val="Heading2"/>
-      </w:pPr>
-      <w:bookmarkStart w:id="3" w:name="_Toc522822929"/>
-      <w:r>
-        <w:t>Korišteni podaci</w:t>
-      </w:r>
-      <w:bookmarkEnd w:id="3"/>
     </w:p>
     <w:p>
       <w:r>
@@ -1189,7 +1145,13 @@
         <w:t>.</w:t>
       </w:r>
       <w:r>
-        <w:t xml:space="preserve"> Budući da dva stupca dataseta sadrže nekoliko desetaka ili nekoliko stotina izgubljenih vrijednosti, onda ćemo koristiti ovih 7 stupaca kako bi istrenirali model.</w:t>
+        <w:t xml:space="preserve"> Budući da dva stupca dataset</w:t>
+      </w:r>
+      <w:r>
+        <w:t>-</w:t>
+      </w:r>
+      <w:r>
+        <w:t>a sadrže nekoliko desetaka ili nekoliko stotina izgubljenih vrijednosti, onda ćemo koristiti ovih 7 stupaca kako bi istrenirali model.</w:t>
       </w:r>
     </w:p>
     <w:p>
@@ -1255,13 +1217,25 @@
         <w:rPr>
           <w:b/>
         </w:rPr>
-        <w:t>2</w:t>
+        <w:t>1</w:t>
       </w:r>
       <w:r>
         <w:rPr>
           <w:b/>
         </w:rPr>
-        <w:t>. Primjer dataseta</w:t>
+        <w:t>. Primjer dataset</w:t>
+      </w:r>
+      <w:r>
+        <w:rPr>
+          <w:b/>
+        </w:rPr>
+        <w:t>-</w:t>
+      </w:r>
+      <w:r>
+        <w:rPr>
+          <w:b/>
+        </w:rPr>
+        <w:t>a</w:t>
       </w:r>
     </w:p>
     <w:p>
@@ -1281,7 +1255,13 @@
         <w:t xml:space="preserve"> je</w:t>
       </w:r>
       <w:r>
-        <w:t xml:space="preserve"> primjer korištenog dataseta. Parametri su </w:t>
+        <w:t xml:space="preserve"> primjer korištenog dataset</w:t>
+      </w:r>
+      <w:r>
+        <w:t>-</w:t>
+      </w:r>
+      <w:r>
+        <w:t xml:space="preserve">a. Parametri su </w:t>
       </w:r>
       <w:r>
         <w:t>firma u kojoj se proizvodi kakao</w:t>
@@ -1317,7 +1297,7 @@
         <w:t>država u kojoj se firma koja proizvodi nalazi</w:t>
       </w:r>
       <w:r>
-        <w:t xml:space="preserve"> i </w:t>
+        <w:t xml:space="preserve"> te </w:t>
       </w:r>
       <w:r>
         <w:t>ocjena kakaa</w:t>
@@ -1342,11 +1322,11 @@
       <w:pPr>
         <w:pStyle w:val="Heading2"/>
       </w:pPr>
-      <w:bookmarkStart w:id="4" w:name="_Toc522822930"/>
+      <w:bookmarkStart w:id="3" w:name="_Toc522822930"/>
       <w:r>
         <w:t>Korišteni postupci strojnog učenja</w:t>
       </w:r>
-      <w:bookmarkEnd w:id="4"/>
+      <w:bookmarkEnd w:id="3"/>
     </w:p>
     <w:p>
       <w:r>
@@ -1354,7 +1334,13 @@
         <w:t xml:space="preserve">Strojno učenje je </w:t>
       </w:r>
       <w:r>
-        <w:t>vrsta obrade podataka gdje se računalo može utrenirati da samo donosi neke rezultate ili odluke bez da je to eksplicitno isprogramirano</w:t>
+        <w:t>vrsta obrade podataka gdje se računalo može utrenirati da</w:t>
+      </w:r>
+      <w:r>
+        <w:t xml:space="preserve"> ono</w:t>
+      </w:r>
+      <w:r>
+        <w:t xml:space="preserve"> samo donosi neke rezultate ili odluke bez da je to eksplicitno isprogramirano</w:t>
       </w:r>
       <w:r>
         <w:t xml:space="preserve">. </w:t>
@@ -1402,48 +1388,34 @@
           <w:rFonts w:eastAsia="Times New Roman" w:cstheme="minorHAnsi"/>
           <w:lang w:eastAsia="en-GB"/>
         </w:rPr>
-        <w:t>je</w:t>
+        <w:t>jeizrada modela za opis ovisnosti izl</w:t>
       </w:r>
       <w:r>
         <w:rPr>
           <w:rFonts w:eastAsia="Times New Roman" w:cstheme="minorHAnsi"/>
           <w:lang w:eastAsia="en-GB"/>
         </w:rPr>
-        <w:t xml:space="preserve"> </w:t>
+        <w:t xml:space="preserve">aza </w:t>
       </w:r>
       <w:r>
         <w:rPr>
           <w:rFonts w:eastAsia="Times New Roman" w:cstheme="minorHAnsi"/>
           <w:lang w:eastAsia="en-GB"/>
         </w:rPr>
-        <w:t>izrada modela za opis ovisnosti izl</w:t>
+        <w:t>o ulaznim podacima. Uglavnom se koristi za potrebe predviđanja. Modeli mogu biti linearni ili nelinearni. Iako su linearni modeli jednostavniji oni mogu u slučaju manjeg broja podataka i podataka koji su raštrkani</w:t>
       </w:r>
       <w:r>
         <w:rPr>
           <w:rFonts w:eastAsia="Times New Roman" w:cstheme="minorHAnsi"/>
           <w:lang w:eastAsia="en-GB"/>
         </w:rPr>
-        <w:t xml:space="preserve">aza </w:t>
+        <w:t xml:space="preserve"> </w:t>
       </w:r>
       <w:r>
         <w:rPr>
           <w:rFonts w:eastAsia="Times New Roman" w:cstheme="minorHAnsi"/>
           <w:lang w:eastAsia="en-GB"/>
         </w:rPr>
-        <w:t>o ulaznim podacima. Uglavnom se koristi za potrebe predviđanja. Modeli mogu biti linearni ili nelinearni. Iako su linearni modeli jednostavniji oni mogu u slučaju manjeg broja podataka i podataka koji su raštrkani</w:t>
-      </w:r>
-      <w:r>
-        <w:rPr>
-          <w:rFonts w:eastAsia="Times New Roman" w:cstheme="minorHAnsi"/>
-          <w:lang w:eastAsia="en-GB"/>
-        </w:rPr>
-        <w:t xml:space="preserve"> </w:t>
-      </w:r>
-      <w:r>
-        <w:rPr>
-          <w:rFonts w:eastAsia="Times New Roman" w:cstheme="minorHAnsi"/>
-          <w:lang w:eastAsia="en-GB"/>
-        </w:rPr>
         <w:t>davati bolje rezultate u odnosu na nelinearne.</w:t>
       </w:r>
     </w:p>
@@ -1457,11 +1429,11 @@
       <w:pPr>
         <w:pStyle w:val="Heading1"/>
       </w:pPr>
-      <w:bookmarkStart w:id="5" w:name="_Toc522822931"/>
+      <w:bookmarkStart w:id="4" w:name="_Toc522822931"/>
       <w:r>
         <w:t>Opis programskog rješenja</w:t>
       </w:r>
-      <w:bookmarkEnd w:id="5"/>
+      <w:bookmarkEnd w:id="4"/>
     </w:p>
     <w:p>
       <w:pPr>
@@ -1542,11 +1514,11 @@
       <w:pPr>
         <w:pStyle w:val="Heading2"/>
       </w:pPr>
-      <w:bookmarkStart w:id="6" w:name="_Toc522822932"/>
+      <w:bookmarkStart w:id="5" w:name="_Toc522822932"/>
       <w:r>
         <w:t>Model strojnog učenja</w:t>
       </w:r>
-      <w:bookmarkEnd w:id="6"/>
+      <w:bookmarkEnd w:id="5"/>
     </w:p>
     <w:p>
       <w:pPr>
@@ -1628,7 +1600,19 @@
         <w:rPr>
           <w:b/>
         </w:rPr>
-        <w:t>Slika 3. Azure ML eksperiment</w:t>
+        <w:t xml:space="preserve">Slika </w:t>
+      </w:r>
+      <w:r>
+        <w:rPr>
+          <w:b/>
+        </w:rPr>
+        <w:t>2</w:t>
+      </w:r>
+      <w:r>
+        <w:rPr>
+          <w:b/>
+        </w:rPr>
+        <w:t>. Azure ML eksperiment</w:t>
       </w:r>
     </w:p>
     <w:p>
@@ -1678,10 +1662,22 @@
         <w:t xml:space="preserve">. </w:t>
       </w:r>
       <w:r>
-        <w:t xml:space="preserve">Temelji se na poissonovoj distribuciji, koristi se za regresijske modele koji predviđaju brojeve, uobičajno prebrojavanja. </w:t>
-      </w:r>
-      <w:r>
-        <w:t>Koristimo Clean Missing Data kako bi uklonili stupce kojima nedostaju vrijednosti. Koristimo Select Columns in Dataset kako bi rekli Azuru da želimo da uči samo iz određenih stupaca koje ćemo kasnije unositi u aplikaciju.</w:t>
+        <w:t>Temelji se na poissonovoj distribuciji, koristi se za regresijske modele koji predviđaju brojeve, uobičaj</w:t>
+      </w:r>
+      <w:r>
+        <w:t>e</w:t>
+      </w:r>
+      <w:r>
+        <w:t xml:space="preserve">no prebrojavanja. </w:t>
+      </w:r>
+      <w:r>
+        <w:t>Koristimo Clean Missing Data kako bi uklonili stupce kojima nedostaju vrijednosti. Koristimo Select Columns in Dataset kako bi rekli Azur</w:t>
+      </w:r>
+      <w:r>
+        <w:t>e-</w:t>
+      </w:r>
+      <w:r>
+        <w:t>u da želimo da uči samo iz određenih stupaca koje ćemo kasnije unositi u aplikaciju.</w:t>
       </w:r>
     </w:p>
     <w:p>
@@ -1754,7 +1750,13 @@
         <w:rPr>
           <w:b/>
         </w:rPr>
-        <w:t>Slika 4. Evaluacija modela</w:t>
+        <w:t>Slika 3</w:t>
+      </w:r>
+      <w:r>
+        <w:rPr>
+          <w:b/>
+        </w:rPr>
+        <w:t>. Evaluacija modela</w:t>
       </w:r>
     </w:p>
     <w:p>
@@ -1786,7 +1788,13 @@
         <w:t xml:space="preserve"> </w:t>
       </w:r>
       <w:r>
-        <w:t>histogram poissonove regresije postotak</w:t>
+        <w:t>histogram poissonove regresije</w:t>
+      </w:r>
+      <w:r>
+        <w:t xml:space="preserve"> za</w:t>
+      </w:r>
+      <w:r>
+        <w:t xml:space="preserve"> postotak</w:t>
       </w:r>
       <w:r>
         <w:t xml:space="preserve"> kakaa</w:t>
@@ -1828,7 +1836,13 @@
         <w:t xml:space="preserve">, </w:t>
       </w:r>
       <w:r>
-        <w:t>neuronska mreža je imala nešto manji koefiicjent odlučnosti, ostali moduli su imali koeficijent odlučnosti manji od 0</w:t>
+        <w:t>neuronska mr</w:t>
+      </w:r>
+      <w:r>
+        <w:t>eža je imala nešto manji koefici</w:t>
+      </w:r>
+      <w:r>
+        <w:t>jent odlučnosti, ostali moduli su imali koeficijent odlučnosti manji od 0</w:t>
       </w:r>
       <w:r>
         <w:t xml:space="preserve">. </w:t>
@@ -1899,12 +1913,12 @@
       <w:pPr>
         <w:pStyle w:val="Heading2"/>
       </w:pPr>
-      <w:bookmarkStart w:id="7" w:name="_Toc522822933"/>
+      <w:bookmarkStart w:id="6" w:name="_Toc522822933"/>
       <w:r>
         <w:lastRenderedPageBreak/>
         <w:t>Način korištenja API-ja</w:t>
       </w:r>
-      <w:bookmarkEnd w:id="7"/>
+      <w:bookmarkEnd w:id="6"/>
     </w:p>
     <w:p>
       <w:r>
@@ -1977,7 +1991,19 @@
         <w:rPr>
           <w:b/>
         </w:rPr>
-        <w:t>Slika 5. Model za postavljanje na Web Service</w:t>
+        <w:t xml:space="preserve">Slika </w:t>
+      </w:r>
+      <w:r>
+        <w:rPr>
+          <w:b/>
+        </w:rPr>
+        <w:t>4</w:t>
+      </w:r>
+      <w:r>
+        <w:rPr>
+          <w:b/>
+        </w:rPr>
+        <w:t>. Model za postavljanje na Web Service</w:t>
       </w:r>
     </w:p>
     <w:p>
@@ -2006,25 +2032,13 @@
         <w:t>kod dokumentirani su input i output. Input se sastoji od naziva stupaca i jednog ili više seta</w:t>
       </w:r>
       <w:r>
-        <w:t xml:space="preserve"> podataka. Kao output se vraća se</w:t>
-      </w:r>
-      <w:r>
-        <w:t xml:space="preserve"> </w:t>
-      </w:r>
-      <w:r>
-        <w:t>postotak kakaa</w:t>
+        <w:t xml:space="preserve"> podataka. Kao output se vraća sepostotak kakaa</w:t>
       </w:r>
       <w:r>
         <w:t>,</w:t>
       </w:r>
       <w:r>
-        <w:t xml:space="preserve"> te</w:t>
-      </w:r>
-      <w:r>
-        <w:t xml:space="preserve"> </w:t>
-      </w:r>
-      <w:r>
-        <w:t>scored labels</w:t>
+        <w:t xml:space="preserve"> tescored labels</w:t>
       </w:r>
       <w:r>
         <w:t xml:space="preserve">. Scored labels nam pokazuje </w:t>
@@ -2083,12 +2097,12 @@
       <w:pPr>
         <w:pStyle w:val="Heading2"/>
       </w:pPr>
-      <w:bookmarkStart w:id="8" w:name="_Toc522822934"/>
+      <w:bookmarkStart w:id="7" w:name="_Toc522822934"/>
       <w:r>
         <w:lastRenderedPageBreak/>
         <w:t>Klijentska aplikacija</w:t>
       </w:r>
-      <w:bookmarkEnd w:id="8"/>
+      <w:bookmarkEnd w:id="7"/>
     </w:p>
     <w:p>
       <w:r>
@@ -2121,7 +2135,25 @@
         <w:ind w:firstLine="708"/>
       </w:pPr>
       <w:r>
-        <w:t>Iz JSON-a smo izvukli podatke koje smo na Azuru stavili kao izlaz (output) te smo ih stavili da se prikažu na mjestima gdje smo željeli da se prikažu. Također smo napravili mogućnost da korisnik može vidjeti koju je lokaciju unio kao jedan od parametara (company location). Na slikama 6 i 7 su prikazani primjeri rada aplikacije. Budući da alat WebBrowser u Visual Studio 2017 koristi trenutnu inačicu Internet Explorera koja je instalirana na računalu onda se dogode neke poteškoće kao što je sporije učitavanje karte i sporo ažuriranje karte ako smo nestrpljivi.</w:t>
+        <w:t>Iz JSON-a smo izvukli podatke koje smo na Azur</w:t>
+      </w:r>
+      <w:r>
+        <w:t>e-</w:t>
+      </w:r>
+      <w:r>
+        <w:t xml:space="preserve">u stavili kao izlaz (output) te smo ih stavili da se prikažu na mjestima gdje smo željeli da se prikažu. Također smo napravili mogućnost da korisnik može vidjeti koju je lokaciju unio kao jedan od parametara (company location). Na slikama </w:t>
+      </w:r>
+      <w:r>
+        <w:t>5</w:t>
+      </w:r>
+      <w:r>
+        <w:t xml:space="preserve"> i </w:t>
+      </w:r>
+      <w:r>
+        <w:t>6</w:t>
+      </w:r>
+      <w:r>
+        <w:t xml:space="preserve"> su prikazani primjeri rada aplikacije. Budući da alat WebBrowser u Visual Studio 2017 koristi trenutnu inačicu Internet Explorera koja je instalirana na računalu onda se dogode neke poteškoće kao što je sporije učitavanje karte i sporo ažuriranje karte ako smo nestrpljivi.</w:t>
       </w:r>
     </w:p>
     <w:p>
@@ -2187,14 +2219,16 @@
         <w:rPr>
           <w:b/>
         </w:rPr>
-        <w:t>6</w:t>
+        <w:t>5.</w:t>
       </w:r>
       <w:r>
         <w:rPr>
           <w:b/>
         </w:rPr>
-        <w:t>. Klijentska aplikacija</w:t>
-      </w:r>
+        <w:t xml:space="preserve"> Klijentska aplikacija</w:t>
+      </w:r>
+      <w:bookmarkStart w:id="8" w:name="_GoBack"/>
+      <w:bookmarkEnd w:id="8"/>
     </w:p>
     <w:p>
       <w:pPr>
@@ -2254,12 +2288,18 @@
         <w:rPr>
           <w:b/>
         </w:rPr>
-        <w:t>Slika 7</w:t>
+        <w:t xml:space="preserve">Slika </w:t>
       </w:r>
       <w:r>
         <w:rPr>
           <w:b/>
         </w:rPr>
+        <w:t>6</w:t>
+      </w:r>
+      <w:r>
+        <w:rPr>
+          <w:b/>
+        </w:rPr>
         <w:t>. Klijentska aplikacija</w:t>
       </w:r>
     </w:p>
@@ -2310,7 +2350,13 @@
         <w:t>oft Azure i kreiranja ML modela</w:t>
       </w:r>
       <w:r>
-        <w:t>, dobili smo kostur API-a kojeg smo oblikovali na svoj način tako da korisniku omogućimo konzolnu aplikacij</w:t>
+        <w:t xml:space="preserve">, dobili smo kostur API-a kojeg smo oblikovali na svoj način tako da korisniku omogućimo </w:t>
+      </w:r>
+      <w:r>
+        <w:t>desktop</w:t>
+      </w:r>
+      <w:r>
+        <w:t xml:space="preserve"> aplikacij</w:t>
       </w:r>
       <w:r>
         <w:t>u i lakše rukovanje</w:t>
@@ -2445,9 +2491,6 @@
       </w:pPr>
       <w:hyperlink r:id="rId15" w:history="1">
         <w:r>
-          <w:t xml:space="preserve"> </w:t>
-        </w:r>
-        <w:r>
           <w:rPr>
             <w:rStyle w:val="Hyperlink"/>
           </w:rPr>
@@ -2470,9 +2513,6 @@
         <w:jc w:val="both"/>
       </w:pPr>
       <w:hyperlink r:id="rId16" w:history="1">
-        <w:r>
-          <w:t xml:space="preserve"> </w:t>
-        </w:r>
         <w:r>
           <w:rPr>
             <w:rStyle w:val="Hyperlink"/>
@@ -2600,14 +2640,36 @@
           <w:pStyle w:val="Footer"/>
           <w:jc w:val="right"/>
         </w:pPr>
-        <w:fldSimple w:instr="PAGE   \* MERGEFORMAT">
-          <w:r>
-            <w:rPr>
-              <w:noProof/>
-            </w:rPr>
-            <w:t>9</w:t>
-          </w:r>
-        </w:fldSimple>
+        <w:r>
+          <w:rPr>
+            <w:noProof/>
+          </w:rPr>
+          <w:fldChar w:fldCharType="begin"/>
+        </w:r>
+        <w:r>
+          <w:rPr>
+            <w:noProof/>
+          </w:rPr>
+          <w:instrText>PAGE   \* MERGEFORMAT</w:instrText>
+        </w:r>
+        <w:r>
+          <w:rPr>
+            <w:noProof/>
+          </w:rPr>
+          <w:fldChar w:fldCharType="separate"/>
+        </w:r>
+        <w:r>
+          <w:rPr>
+            <w:noProof/>
+          </w:rPr>
+          <w:t>8</w:t>
+        </w:r>
+        <w:r>
+          <w:rPr>
+            <w:noProof/>
+          </w:rPr>
+          <w:fldChar w:fldCharType="end"/>
+        </w:r>
       </w:p>
     </w:sdtContent>
   </w:sdt>
@@ -3842,7 +3904,7 @@
   <a:extraClrSchemeLst/>
   <a:extLst>
     <a:ext uri="{05A4C25C-085E-4340-85A3-A5531E510DB2}">
-      <thm15:themeFamily xmlns="" xmlns:thm15="http://schemas.microsoft.com/office/thememl/2012/main" name="Office Theme" id="{62F939B6-93AF-4DB8-9C6B-D6C7DFDC589F}" vid="{4A3C46E8-61CC-4603-A589-7422A47A8E4A}"/>
+      <thm15:themeFamily xmlns:thm15="http://schemas.microsoft.com/office/thememl/2012/main" xmlns="" name="Office Theme" id="{62F939B6-93AF-4DB8-9C6B-D6C7DFDC589F}" vid="{4A3C46E8-61CC-4603-A589-7422A47A8E4A}"/>
     </a:ext>
   </a:extLst>
 </a:theme>
@@ -3853,7 +3915,7 @@
 </file>
 
 <file path=customXml/itemProps1.xml><?xml version="1.0" encoding="utf-8"?>
-<ds:datastoreItem xmlns:ds="http://schemas.openxmlformats.org/officeDocument/2006/customXml" ds:itemID="{E6DD71DA-E07C-4721-9730-8B0B9BBFE971}">
+<ds:datastoreItem xmlns:ds="http://schemas.openxmlformats.org/officeDocument/2006/customXml" ds:itemID="{2FEEFF0D-51CE-48FD-8760-7BAAD61B7009}">
   <ds:schemaRefs>
     <ds:schemaRef ds:uri="http://schemas.openxmlformats.org/officeDocument/2006/bibliography"/>
   </ds:schemaRefs>

</xml_diff>

<commit_message>
doradivao seminar, valjda sada imam dosta toga stavljeno i dovoljno detaljno
</commit_message>
<xml_diff>
--- a/RUAP_Birtic_Huljak.docx
+++ b/RUAP_Birtic_Huljak.docx
@@ -1090,7 +1090,21 @@
         <w:t>.</w:t>
       </w:r>
       <w:r>
-        <w:t xml:space="preserve"> Budući da se string vrijednosti teže predviđaju, onda smo </w:t>
+        <w:t xml:space="preserve"> Podatke koje unosimo smo odabrali prema tome koji podaci najbolje opisuju neki proizvod. Država u kojem se nalazi firma koja proizvodi kakao sadrži nazive država koje bi uobičajni korisnici najlakše unijeli npr. Francuska, Belgija i sl. Ocjena kakaa i godina ocjenjivanja kakaa su odabrani iz sličnog razloga. Naravno da korisnici žele znati koliki bi postotak kakaa imao kakao koji je ocjenjen s 5 i koji je nedavno dobio tu ocjenu. Postotak kakaa smo stavili kao podatak koji se može unijeti iz razloga što nam treba ipak nekakva referentna vrijednost s kojom možemo usporediti rezultat.</w:t>
+      </w:r>
+      <w:r>
+        <w:t xml:space="preserve"> </w:t>
+      </w:r>
+    </w:p>
+    <w:p>
+      <w:pPr>
+        <w:jc w:val="both"/>
+      </w:pPr>
+      <w:r>
+        <w:tab/>
+      </w:r>
+      <w:r>
+        <w:t xml:space="preserve">Budući da se string vrijednosti teže predviđaju, onda smo </w:t>
       </w:r>
       <w:r>
         <w:t>za naš projekt odabrali brojčanu vrijednost</w:t>
@@ -1152,6 +1166,9 @@
       </w:r>
       <w:r>
         <w:t>a sadrže nekoliko desetaka ili nekoliko stotina izgubljenih vrijednosti, onda ćemo koristiti ovih 7 stupaca kako bi istrenirali model.</w:t>
+      </w:r>
+      <w:r>
+        <w:t xml:space="preserve"> Podatke smo predobradili s modulima Clean Missing Data i Select Columns in Dataset, kasnije se spomene zašto.</w:t>
       </w:r>
     </w:p>
     <w:p>
@@ -1243,7 +1260,7 @@
         <w:ind w:firstLine="708"/>
       </w:pPr>
       <w:r>
-        <w:t>Na slici 2</w:t>
+        <w:t>Na slici 1</w:t>
       </w:r>
       <w:r>
         <w:t>.</w:t>
@@ -1276,18 +1293,34 @@
         <w:t xml:space="preserve">, </w:t>
       </w:r>
       <w:r>
-        <w:t>referenti broj (REF)</w:t>
+        <w:t>referenti broj</w:t>
+      </w:r>
+      <w:r>
+        <w:t xml:space="preserve"> zrna kakaa</w:t>
+      </w:r>
+      <w:r>
+        <w:t xml:space="preserve"> (REF)</w:t>
       </w:r>
       <w:r>
         <w:t xml:space="preserve">, </w:t>
       </w:r>
       <w:r>
-        <w:t>godina ocjene</w:t>
+        <w:t>godina</w:t>
+      </w:r>
+      <w:r>
+        <w:t xml:space="preserve"> kada je kakao</w:t>
+      </w:r>
+      <w:r>
+        <w:t xml:space="preserve"> ocjen</w:t>
+      </w:r>
+      <w:r>
+        <w:t>jen</w:t>
       </w:r>
       <w:r>
         <w:t xml:space="preserve">, </w:t>
       </w:r>
       <w:r>
+        <w:lastRenderedPageBreak/>
         <w:t>postotak kakaa</w:t>
       </w:r>
       <w:r>
@@ -1317,6 +1350,161 @@
       <w:r>
         <w:t>75% korišteno za treniranje modela, a ostalih 25% za evaluaciju.</w:t>
       </w:r>
+    </w:p>
+    <w:p>
+      <w:pPr>
+        <w:ind w:firstLine="708"/>
+        <w:jc w:val="center"/>
+        <w:rPr>
+          <w:b/>
+        </w:rPr>
+      </w:pPr>
+      <w:r>
+        <w:rPr>
+          <w:b/>
+          <w:noProof/>
+          <w:lang w:val="en-GB" w:eastAsia="en-GB"/>
+        </w:rPr>
+        <w:drawing>
+          <wp:inline distT="0" distB="0" distL="0" distR="0">
+            <wp:extent cx="5760720" cy="2007235"/>
+            <wp:effectExtent l="19050" t="0" r="0" b="0"/>
+            <wp:docPr id="6" name="Picture 5" descr="podatci sl1.JPG"/>
+            <wp:cNvGraphicFramePr>
+              <a:graphicFrameLocks xmlns:a="http://schemas.openxmlformats.org/drawingml/2006/main" noChangeAspect="1"/>
+            </wp:cNvGraphicFramePr>
+            <a:graphic xmlns:a="http://schemas.openxmlformats.org/drawingml/2006/main">
+              <a:graphicData uri="http://schemas.openxmlformats.org/drawingml/2006/picture">
+                <pic:pic xmlns:pic="http://schemas.openxmlformats.org/drawingml/2006/picture">
+                  <pic:nvPicPr>
+                    <pic:cNvPr id="0" name="podatci sl1.JPG"/>
+                    <pic:cNvPicPr/>
+                  </pic:nvPicPr>
+                  <pic:blipFill>
+                    <a:blip r:embed="rId9"/>
+                    <a:stretch>
+                      <a:fillRect/>
+                    </a:stretch>
+                  </pic:blipFill>
+                  <pic:spPr>
+                    <a:xfrm>
+                      <a:off x="0" y="0"/>
+                      <a:ext cx="5760720" cy="2007235"/>
+                    </a:xfrm>
+                    <a:prstGeom prst="rect">
+                      <a:avLst/>
+                    </a:prstGeom>
+                  </pic:spPr>
+                </pic:pic>
+              </a:graphicData>
+            </a:graphic>
+          </wp:inline>
+        </w:drawing>
+      </w:r>
+    </w:p>
+    <w:p>
+      <w:pPr>
+        <w:ind w:firstLine="708"/>
+        <w:jc w:val="center"/>
+        <w:rPr>
+          <w:b/>
+        </w:rPr>
+      </w:pPr>
+      <w:r>
+        <w:rPr>
+          <w:b/>
+        </w:rPr>
+        <w:t>Slika 2. Statistika postotka kakaa</w:t>
+      </w:r>
+    </w:p>
+    <w:p>
+      <w:pPr>
+        <w:ind w:firstLine="708"/>
+        <w:jc w:val="center"/>
+        <w:rPr>
+          <w:b/>
+        </w:rPr>
+      </w:pPr>
+      <w:r>
+        <w:rPr>
+          <w:b/>
+          <w:noProof/>
+          <w:lang w:val="en-GB" w:eastAsia="en-GB"/>
+        </w:rPr>
+        <w:drawing>
+          <wp:inline distT="0" distB="0" distL="0" distR="0">
+            <wp:extent cx="5760720" cy="3536315"/>
+            <wp:effectExtent l="19050" t="0" r="0" b="0"/>
+            <wp:docPr id="7" name="Picture 6" descr="podatci sl2.JPG"/>
+            <wp:cNvGraphicFramePr>
+              <a:graphicFrameLocks xmlns:a="http://schemas.openxmlformats.org/drawingml/2006/main" noChangeAspect="1"/>
+            </wp:cNvGraphicFramePr>
+            <a:graphic xmlns:a="http://schemas.openxmlformats.org/drawingml/2006/main">
+              <a:graphicData uri="http://schemas.openxmlformats.org/drawingml/2006/picture">
+                <pic:pic xmlns:pic="http://schemas.openxmlformats.org/drawingml/2006/picture">
+                  <pic:nvPicPr>
+                    <pic:cNvPr id="0" name="podatci sl2.JPG"/>
+                    <pic:cNvPicPr/>
+                  </pic:nvPicPr>
+                  <pic:blipFill>
+                    <a:blip r:embed="rId10"/>
+                    <a:stretch>
+                      <a:fillRect/>
+                    </a:stretch>
+                  </pic:blipFill>
+                  <pic:spPr>
+                    <a:xfrm>
+                      <a:off x="0" y="0"/>
+                      <a:ext cx="5760720" cy="3536315"/>
+                    </a:xfrm>
+                    <a:prstGeom prst="rect">
+                      <a:avLst/>
+                    </a:prstGeom>
+                  </pic:spPr>
+                </pic:pic>
+              </a:graphicData>
+            </a:graphic>
+          </wp:inline>
+        </w:drawing>
+      </w:r>
+    </w:p>
+    <w:p>
+      <w:pPr>
+        <w:ind w:firstLine="708"/>
+        <w:jc w:val="center"/>
+        <w:rPr>
+          <w:b/>
+        </w:rPr>
+      </w:pPr>
+      <w:r>
+        <w:rPr>
+          <w:b/>
+        </w:rPr>
+        <w:t>Slika 3. Vizualizacija postotka kakaa</w:t>
+      </w:r>
+    </w:p>
+    <w:p>
+      <w:pPr>
+        <w:ind w:firstLine="708"/>
+      </w:pPr>
+      <w:r>
+        <w:t>Iz slika 2. i 3. saznajemo da je srednja vrijednost postotka kakaa u skupu podataka oko 71.69, te saznajemo minimalnu i maksimalnu vrijednost</w:t>
+      </w:r>
+      <w:r>
+        <w:t xml:space="preserve"> postotka kakaa,</w:t>
+      </w:r>
+      <w:r>
+        <w:t xml:space="preserve"> te na slici 3. vidimo koliko se često pojavljuju određeni postotci kakaa te vidimo one koji su najučestaliji.</w:t>
+      </w:r>
+    </w:p>
+    <w:p>
+      <w:pPr>
+        <w:ind w:firstLine="708"/>
+        <w:jc w:val="center"/>
+        <w:rPr>
+          <w:b/>
+        </w:rPr>
+      </w:pPr>
     </w:p>
     <w:p>
       <w:pPr>
@@ -1356,19 +1544,16 @@
       </w:r>
     </w:p>
     <w:p>
-      <w:pPr>
-        <w:rPr>
-          <w:rFonts w:asciiTheme="majorHAnsi" w:eastAsia="Times New Roman" w:hAnsiTheme="majorHAnsi" w:cs="Arial"/>
-          <w:lang w:val="en-GB" w:eastAsia="en-GB"/>
-        </w:rPr>
-      </w:pPr>
       <w:r>
         <w:lastRenderedPageBreak/>
         <w:tab/>
-        <w:t>U projektu je korišeno nadzirano učenje. To znači da su računalu dani ulazi i izlazi, te ono na osnovu toga uči</w:t>
-      </w:r>
-      <w:r>
-        <w:t xml:space="preserve">. Kao razred učenja korištena je </w:t>
+        <w:t>U projektu je korišen</w:t>
+      </w:r>
+      <w:r>
+        <w:t>a</w:t>
+      </w:r>
+      <w:r>
+        <w:t xml:space="preserve"> </w:t>
       </w:r>
       <w:r>
         <w:t>regresija</w:t>
@@ -1377,46 +1562,202 @@
         <w:t xml:space="preserve">. </w:t>
       </w:r>
       <w:r>
-        <w:rPr>
-          <w:rFonts w:eastAsia="Times New Roman" w:cstheme="minorHAnsi"/>
-          <w:lang w:eastAsia="en-GB"/>
-        </w:rPr>
-        <w:t xml:space="preserve">Cilj </w:t>
-      </w:r>
-      <w:r>
-        <w:rPr>
-          <w:rFonts w:eastAsia="Times New Roman" w:cstheme="minorHAnsi"/>
-          <w:lang w:eastAsia="en-GB"/>
-        </w:rPr>
-        <w:t>jeizrada modela za opis ovisnosti izl</w:t>
-      </w:r>
-      <w:r>
-        <w:rPr>
-          <w:rFonts w:eastAsia="Times New Roman" w:cstheme="minorHAnsi"/>
-          <w:lang w:eastAsia="en-GB"/>
-        </w:rPr>
-        <w:t xml:space="preserve">aza </w:t>
-      </w:r>
-      <w:r>
-        <w:rPr>
-          <w:rFonts w:eastAsia="Times New Roman" w:cstheme="minorHAnsi"/>
-          <w:lang w:eastAsia="en-GB"/>
-        </w:rPr>
-        <w:t>o ulaznim podacima. Uglavnom se koristi za potrebe predviđanja. Modeli mogu biti linearni ili nelinearni. Iako su linearni modeli jednostavniji oni mogu u slučaju manjeg broja podataka i podataka koji su raštrkani</w:t>
-      </w:r>
-      <w:r>
-        <w:rPr>
-          <w:rFonts w:eastAsia="Times New Roman" w:cstheme="minorHAnsi"/>
-          <w:lang w:eastAsia="en-GB"/>
-        </w:rPr>
+        <w:t>Regresija predstavlja oblik nadziranog učenja. Cilj je izrada modela za opis ovisnosti izlaza o ulaznim podacima. Uglavnom se koristi za potrebe predviđanja. Modeli mogu biti linearni ili nelinearni. Iako su linearni modeli jednostavniji oni mogu u slučaju manjeg broja podataka i podataka koji su raštrkani davati bolje rezultate u odnosu na nelinearne.</w:t>
+      </w:r>
+    </w:p>
+    <w:p>
+      <w:r>
+        <w:tab/>
+        <w:t xml:space="preserve">U Azure ML Studio imamo nekoliko različitih modula za regresiju ponuđenu. </w:t>
+      </w:r>
+      <w:r>
+        <w:t xml:space="preserve">Bayesian Linear Regression,  </w:t>
+      </w:r>
+      <w:r>
+        <w:t>Boosted Decision Tree Regression</w:t>
+      </w:r>
+      <w:r>
+        <w:t xml:space="preserve">, </w:t>
+      </w:r>
+      <w:r>
+        <w:t>Decision Forest Regression</w:t>
+      </w:r>
+      <w:r>
+        <w:t xml:space="preserve">, </w:t>
+      </w:r>
+      <w:r>
+        <w:t>Fast Forest Quantile</w:t>
+      </w:r>
+      <w:r>
         <w:t xml:space="preserve"> </w:t>
       </w:r>
       <w:r>
-        <w:rPr>
-          <w:rFonts w:eastAsia="Times New Roman" w:cstheme="minorHAnsi"/>
-          <w:lang w:eastAsia="en-GB"/>
-        </w:rPr>
-        <w:t>davati bolje rezultate u odnosu na nelinearne.</w:t>
+        <w:t>Regression</w:t>
+      </w:r>
+      <w:r>
+        <w:t xml:space="preserve">, </w:t>
+      </w:r>
+      <w:r>
+        <w:t>Linear Regression</w:t>
+      </w:r>
+      <w:r>
+        <w:t xml:space="preserve">, </w:t>
+      </w:r>
+      <w:r>
+        <w:t>Neural Network Regression</w:t>
+      </w:r>
+      <w:r>
+        <w:t xml:space="preserve">, </w:t>
+      </w:r>
+      <w:r>
+        <w:t>Ordinal Regression</w:t>
+      </w:r>
+      <w:r>
+        <w:t xml:space="preserve"> i </w:t>
+      </w:r>
+      <w:r>
+        <w:t>Poisson Regression</w:t>
+      </w:r>
+      <w:r>
+        <w:t xml:space="preserve">. U početku smo zanemarili Fast Forest Quantile Regression i Ordinal Regression zato što nećemo unositi brojeve kvantila (fast forest quantile regression) i ne treba nam predviđanje rednih vrijednosti (ordinal regression). </w:t>
+      </w:r>
+    </w:p>
+    <w:p>
+      <w:r>
+        <w:tab/>
+      </w:r>
+      <w:r>
+        <w:t xml:space="preserve">Bayesian Linear Regression </w:t>
+      </w:r>
+      <w:r>
+        <w:t>trenira i predviđa na temelju Bayesove statistike. Bayesov pristup koristi linearnu regresiju dopunjenu dodatnim informacijama u obliku prethodne raspodjele vjerojatnosti. Prethodne informacije o parametrima kombiniraju se s vjerojatnom funkcijom za generiranje procjena parametara.</w:t>
+      </w:r>
+    </w:p>
+    <w:p>
+      <w:r>
+        <w:tab/>
+      </w:r>
+      <w:r>
+        <w:t>Boosted Decision Tree Regression</w:t>
+      </w:r>
+      <w:r>
+        <w:t xml:space="preserve"> stvara skupinu regresijskih stabala pomoću pojačanja. Povačanje znači da svako stablo ovisi o prethodnim stablima. Algoritam uči prilagodavanjem preostalih stabala koja su mu prethodila. Stoga, povećanje u skupu stabla odlučivanja poboljšava točnost s malim rizikom manjeg pokrića.</w:t>
+      </w:r>
+      <w:r>
+        <w:t xml:space="preserve"> </w:t>
+      </w:r>
+      <w:r>
+        <w:t xml:space="preserve">Boosted Decision Tree </w:t>
+      </w:r>
+      <w:r>
+        <w:t>koriste učinkovitu implementaciju algoritma za poticanje MART gradijenta. Podizanje gradijenta je tehnika strojnog učenja za probleme regresije. Ona gradi svaki regresijski stablo u korak-mudar način, koristeći unaprijed definiranu funkciju gubitka za mjerenje pogrešaka u svakom koraku i ispravljanje za nju u sljedećem. Prema tome, model predviđanja zapravo je skup slabijih modela predviđanja.</w:t>
+      </w:r>
+    </w:p>
+    <w:p>
+      <w:r>
+        <w:tab/>
+      </w:r>
+      <w:r>
+        <w:t>Decision Forest Regression</w:t>
+      </w:r>
+      <w:r>
+        <w:t xml:space="preserve"> stvara regresijski model koji se temelji na skupu stabala odlučivanja. Stabla odluke su neparametarski modeli koji izvode niz jednostavnih testova za svaku instancu, prelazeći strukturu podataka o binarnom stablu sve dok se ne postigne čvor lišća (odluka).</w:t>
+      </w:r>
+      <w:r>
+        <w:t xml:space="preserve"> </w:t>
+      </w:r>
+      <w:r>
+        <w:t>Stabla odluke imaju sljedeće prednosti:</w:t>
+      </w:r>
+      <w:r>
+        <w:br/>
+        <w:t>a) Oni su učinkoviti u računanju i korištenju memorije tijekom treninga i predviđanja.</w:t>
+      </w:r>
+      <w:r>
+        <w:br/>
+        <w:t>b) mogu predstavljati nelinearne granice odluke.</w:t>
+      </w:r>
+      <w:r>
+        <w:br/>
+        <w:t>c) Izvršavaju integrirani odabir i klasifikacija svojstava i otporni su u prisutnosti bučnih značajki.</w:t>
+      </w:r>
+      <w:r>
+        <w:br/>
+        <w:t>Ovaj regresijski model sastoji se od cjeline stabala odlučivanja. Svako stablo u regresijskoj odluci šuma daje Gaussovu distribuciju kao predviđanje. Agregiranje se izvodi preko ansambla stabala kako bi se pronašla Gaussova distribucija koja je najbliža kombiniranoj distribuciji svih stabala u modelu.</w:t>
+      </w:r>
+    </w:p>
+    <w:p>
+      <w:r>
+        <w:tab/>
+      </w:r>
+      <w:r>
+        <w:t>Linear Regression</w:t>
+      </w:r>
+      <w:r>
+        <w:t xml:space="preserve"> se koristi za izradu linearnog regresijskog modela za upotrebu u eksperimentu. Linearna regresija pokušava uspostaviti linearni odnos između jedne ili više nezavisnih varijabli i numeričkog ishoda, ili ovisne varijable. Linearna regresija je uobičajena statistička metoda, koja je usvojena u strojnom učenju i poboljšana je s mnogim novim metodama za ugradnju linije i pogreške u mjerenju. U najosnovnijem smislu, regresija se odnosi na predviđanje numeričkog cilja. Linearna regresija je i dalje dobar izbor kada želite vrlo jednostavan model za osnovni prediktivni zadatak. Linearna regresija također ima tendenciju dobro funkcionirati na visokim dimenzionalnim, rijetkim skupovima podataka koji nemaju kompleksnost.</w:t>
+      </w:r>
+    </w:p>
+    <w:p>
+      <w:r>
+        <w:tab/>
+      </w:r>
+      <w:r>
+        <w:t>Neural Network Regression</w:t>
+      </w:r>
+      <w:r>
+        <w:t xml:space="preserve"> stvara regresijski model korištenjem prilagodljivog algoritma neuronske mreže. Iako su neuronske mreže široko poznate za uporabu u dubokom učenju i modeliranju složenih problema kao što su prepoznavanje slike, lako se prilagođavaju problemima regresije. Bilo koja klasa statističkih modela može se nazvati neuronskom mrežom ako koriste prilagodljive težine i može približiti nelinearne funkcije njihovih ulaza. Stoga je regresija neuronske </w:t>
+      </w:r>
+      <w:r>
+        <w:lastRenderedPageBreak/>
+        <w:t>mreže pogodna za probleme u kojima tradicionalni regresijski model ne može stati u rješenje. Regresija neuronske mreže je nadzirana metoda učenja, pa stoga zahtijeva označeni skup podataka koji uključuje stupac s oznakom. Budući da model regresije predviđa numeričku vrijednost, stupac oznake mora biti numerička vrsta podataka.</w:t>
+      </w:r>
+    </w:p>
+    <w:p>
+      <w:r>
+        <w:tab/>
+      </w:r>
+      <w:r>
+        <w:t>Poisson Regression</w:t>
+      </w:r>
+      <w:r>
+        <w:t xml:space="preserve"> stvara model poissonove regresije. Poissonova regresija namijenjena je korištenju u regresijskim modelima koji se koriste za predviđanje numeričkih vrijednosti, obično se broji. Stoga biste trebali koristiti ovaj modul da biste izradili regresijski model samo ako vrijednosti koje pokušavate predvidjeti odgovara sljedećim uvjetima:</w:t>
+      </w:r>
+      <w:r>
+        <w:br/>
+        <w:t>a)  Varijabla odgovora ima Poissonovu distribuciju.</w:t>
+      </w:r>
+      <w:r>
+        <w:br/>
+        <w:t>b)  Brojevi ne mogu biti negativni. Metoda neće uspjeti ako pokušate upotrijebiti ga s negativnim oznakama.</w:t>
+      </w:r>
+      <w:r>
+        <w:br/>
+        <w:t xml:space="preserve">c)  Poissonova distribucija je diskretna distribucija; stoga, nema smisla upotrijebiti ovu metodu s ne-cjelovitim brojevima. </w:t>
+      </w:r>
+    </w:p>
+    <w:p>
+      <w:r>
+        <w:t>Poissonova regresija je posebna vrsta regresijske analize koja se obično koristi za modeliranje brojeva. Na primjer, Poissonova regresija bila bi korisna u ovim scenarijima:</w:t>
+      </w:r>
+      <w:r>
+        <w:br/>
+        <w:t>a) Modeliranje broja prehlada povezanih s avionskim letovima</w:t>
+      </w:r>
+      <w:r>
+        <w:br/>
+        <w:t>b) Procjena broja poziva hitnih službi tijekom događaja</w:t>
+      </w:r>
+      <w:r>
+        <w:br/>
+        <w:t>c) Projiciranje broja upita kupaca nakon promocije</w:t>
+      </w:r>
+      <w:r>
+        <w:br/>
+        <w:t>d) Stvaranje tablica za slučaj opasnosti</w:t>
+      </w:r>
+      <w:r>
+        <w:br/>
+        <w:t>Budući da varijabla odgovora ima Poissonovu distribuciju, model daje različite pretpostavke o podacima i njegovoj raspodjeli vjerojatnosti od, recimo, regresije najmanjeg kvadrata. Zbog toga se Poissonovi modeli trebaju interpretirati drugačije od ostalih regresijskih modela.</w:t>
       </w:r>
     </w:p>
     <w:p>
@@ -1568,7 +1909,7 @@
                     <pic:cNvPicPr/>
                   </pic:nvPicPr>
                   <pic:blipFill>
-                    <a:blip r:embed="rId9"/>
+                    <a:blip r:embed="rId11"/>
                     <a:stretch>
                       <a:fillRect/>
                     </a:stretch>
@@ -1606,7 +1947,7 @@
         <w:rPr>
           <w:b/>
         </w:rPr>
-        <w:t>2</w:t>
+        <w:t>4</w:t>
       </w:r>
       <w:r>
         <w:rPr>
@@ -1679,6 +2020,179 @@
       <w:r>
         <w:t>u da želimo da uči samo iz određenih stupaca koje ćemo kasnije unositi u aplikaciju.</w:t>
       </w:r>
+      <w:r>
+        <w:t xml:space="preserve"> Nad podacima nismo vršili postupke normalizacije ili druge metode skaliranja podataka jer smo dobili slabije rezultate kada smo normalizirali podatke i zato što Poisson Regression najbolje radi s cijelim brojevima.</w:t>
+      </w:r>
+      <w:r>
+        <w:t xml:space="preserve"> Usporedbu vidimo na slici 5.</w:t>
+      </w:r>
+    </w:p>
+    <w:p>
+      <w:pPr>
+        <w:jc w:val="center"/>
+      </w:pPr>
+      <w:r>
+        <w:rPr>
+          <w:noProof/>
+          <w:lang w:val="en-GB" w:eastAsia="en-GB"/>
+        </w:rPr>
+        <w:lastRenderedPageBreak/>
+        <w:drawing>
+          <wp:inline distT="0" distB="0" distL="0" distR="0">
+            <wp:extent cx="5760720" cy="1739265"/>
+            <wp:effectExtent l="19050" t="0" r="0" b="0"/>
+            <wp:docPr id="12" name="Picture 11" descr="usporedba poisson s norm.jpg"/>
+            <wp:cNvGraphicFramePr>
+              <a:graphicFrameLocks xmlns:a="http://schemas.openxmlformats.org/drawingml/2006/main" noChangeAspect="1"/>
+            </wp:cNvGraphicFramePr>
+            <a:graphic xmlns:a="http://schemas.openxmlformats.org/drawingml/2006/main">
+              <a:graphicData uri="http://schemas.openxmlformats.org/drawingml/2006/picture">
+                <pic:pic xmlns:pic="http://schemas.openxmlformats.org/drawingml/2006/picture">
+                  <pic:nvPicPr>
+                    <pic:cNvPr id="0" name="usporedba poisson s norm.jpg"/>
+                    <pic:cNvPicPr/>
+                  </pic:nvPicPr>
+                  <pic:blipFill>
+                    <a:blip r:embed="rId12"/>
+                    <a:stretch>
+                      <a:fillRect/>
+                    </a:stretch>
+                  </pic:blipFill>
+                  <pic:spPr>
+                    <a:xfrm>
+                      <a:off x="0" y="0"/>
+                      <a:ext cx="5760720" cy="1739265"/>
+                    </a:xfrm>
+                    <a:prstGeom prst="rect">
+                      <a:avLst/>
+                    </a:prstGeom>
+                  </pic:spPr>
+                </pic:pic>
+              </a:graphicData>
+            </a:graphic>
+          </wp:inline>
+        </w:drawing>
+      </w:r>
+    </w:p>
+    <w:p>
+      <w:pPr>
+        <w:jc w:val="center"/>
+        <w:rPr>
+          <w:b/>
+        </w:rPr>
+      </w:pPr>
+      <w:r>
+        <w:rPr>
+          <w:b/>
+        </w:rPr>
+        <w:t>Slika 5. Usporedba modela s normalizacijom (lijevo) i bez normalizacije (desno)</w:t>
+      </w:r>
+    </w:p>
+    <w:p>
+      <w:pPr>
+        <w:jc w:val="center"/>
+        <w:rPr>
+          <w:noProof/>
+          <w:lang w:val="en-GB" w:eastAsia="en-GB"/>
+        </w:rPr>
+      </w:pPr>
+      <w:r>
+        <w:rPr>
+          <w:noProof/>
+          <w:lang w:val="en-GB" w:eastAsia="en-GB"/>
+        </w:rPr>
+        <w:drawing>
+          <wp:inline distT="0" distB="0" distL="0" distR="0">
+            <wp:extent cx="5760720" cy="1783715"/>
+            <wp:effectExtent l="19050" t="0" r="0" b="0"/>
+            <wp:docPr id="9" name="Picture 8" descr="usporedba sa i bez svih stupaca.jpg"/>
+            <wp:cNvGraphicFramePr>
+              <a:graphicFrameLocks xmlns:a="http://schemas.openxmlformats.org/drawingml/2006/main" noChangeAspect="1"/>
+            </wp:cNvGraphicFramePr>
+            <a:graphic xmlns:a="http://schemas.openxmlformats.org/drawingml/2006/main">
+              <a:graphicData uri="http://schemas.openxmlformats.org/drawingml/2006/picture">
+                <pic:pic xmlns:pic="http://schemas.openxmlformats.org/drawingml/2006/picture">
+                  <pic:nvPicPr>
+                    <pic:cNvPr id="0" name="usporedba sa i bez svih stupaca.jpg"/>
+                    <pic:cNvPicPr/>
+                  </pic:nvPicPr>
+                  <pic:blipFill>
+                    <a:blip r:embed="rId13"/>
+                    <a:stretch>
+                      <a:fillRect/>
+                    </a:stretch>
+                  </pic:blipFill>
+                  <pic:spPr>
+                    <a:xfrm>
+                      <a:off x="0" y="0"/>
+                      <a:ext cx="5760720" cy="1783715"/>
+                    </a:xfrm>
+                    <a:prstGeom prst="rect">
+                      <a:avLst/>
+                    </a:prstGeom>
+                  </pic:spPr>
+                </pic:pic>
+              </a:graphicData>
+            </a:graphic>
+          </wp:inline>
+        </w:drawing>
+      </w:r>
+    </w:p>
+    <w:p>
+      <w:pPr>
+        <w:jc w:val="center"/>
+        <w:rPr>
+          <w:b/>
+        </w:rPr>
+      </w:pPr>
+      <w:r>
+        <w:rPr>
+          <w:b/>
+        </w:rPr>
+        <w:t xml:space="preserve">Slika </w:t>
+      </w:r>
+      <w:r>
+        <w:rPr>
+          <w:b/>
+        </w:rPr>
+        <w:t>6</w:t>
+      </w:r>
+      <w:r>
+        <w:rPr>
+          <w:b/>
+        </w:rPr>
+        <w:t>. Usporedba modela koji koristi sve stupce (lijevo) i modela koji koristi odabrane stupce (desno)</w:t>
+      </w:r>
+    </w:p>
+    <w:p>
+      <w:r>
+        <w:tab/>
+        <w:t>Možemo zaključiti iz slike 6</w:t>
+      </w:r>
+      <w:r>
+        <w:t>. da nam se više odgovara koristiti određene stupce nego sve stupce jer time biramo točno podatke koje želimo da model strojnog učenja uči i brže uči i trenira jer koristi manje podataka.</w:t>
+      </w:r>
+    </w:p>
+    <w:p>
+      <w:r>
+        <w:tab/>
+        <w:t>Izraz "error" ovdje predstavlja razliku između predviđene vrijednosti i stvarne vrijednosti. Apsolutna vrijednost ili kvadrat ove razlike se obično izračunavaju kako bi se prikupila ukupna veličina pogreške u svim slučajevima, jer bi razlika između predviđene i stvarne vrijednosti u nekim slučajevima mogla biti negativna. Mjerenje pogrešaka mjeri predviđajuće performanse regresijskog modela u smislu srednjeg odstupanja svojih predviđanja od stvarnih vrijednosti. Niže vrijednosti pogrešaka znače da je model točniji pri izradi predviđanja. Ukupni mjerni podatak o pogrešci od 0 znači da model savršeno odgovara podacima.</w:t>
+      </w:r>
+      <w:r>
+        <w:br/>
+      </w:r>
+      <w:r>
+        <w:br/>
+        <w:t>Koeficijent određivanja, koji je također poznat kao R kvadrat, također je standardni način mjerenja koliko dobro model odgovara podacima. Može se tumačiti kao omjer varijacija objašnjenim modelom. Veći udio je bolji u ovom slučaju, gdje 1 označava savršeno mjesto.</w:t>
+      </w:r>
+    </w:p>
+    <w:p>
+      <w:pPr>
+        <w:jc w:val="center"/>
+        <w:rPr>
+          <w:b/>
+        </w:rPr>
+      </w:pPr>
     </w:p>
     <w:p>
       <w:pPr>
@@ -1718,7 +2232,7 @@
                     <pic:cNvPicPr/>
                   </pic:nvPicPr>
                   <pic:blipFill>
-                    <a:blip r:embed="rId10"/>
+                    <a:blip r:embed="rId14"/>
                     <a:stretch>
                       <a:fillRect/>
                     </a:stretch>
@@ -1750,7 +2264,13 @@
         <w:rPr>
           <w:b/>
         </w:rPr>
-        <w:t>Slika 3</w:t>
+        <w:t xml:space="preserve">Slika </w:t>
+      </w:r>
+      <w:r>
+        <w:rPr>
+          <w:b/>
+        </w:rPr>
+        <w:t>7</w:t>
       </w:r>
       <w:r>
         <w:rPr>
@@ -1852,6 +2372,91 @@
       </w:r>
       <w:r>
         <w:t>točno pogađa traženu vrijednost.</w:t>
+      </w:r>
+    </w:p>
+    <w:p>
+      <w:pPr>
+        <w:jc w:val="center"/>
+      </w:pPr>
+      <w:r>
+        <w:rPr>
+          <w:noProof/>
+          <w:lang w:val="en-GB" w:eastAsia="en-GB"/>
+        </w:rPr>
+        <w:lastRenderedPageBreak/>
+        <w:drawing>
+          <wp:inline distT="0" distB="0" distL="0" distR="0">
+            <wp:extent cx="5760720" cy="3948430"/>
+            <wp:effectExtent l="19050" t="0" r="0" b="0"/>
+            <wp:docPr id="10" name="Picture 9" descr="usporedba svih modula regresije.jpg"/>
+            <wp:cNvGraphicFramePr>
+              <a:graphicFrameLocks xmlns:a="http://schemas.openxmlformats.org/drawingml/2006/main" noChangeAspect="1"/>
+            </wp:cNvGraphicFramePr>
+            <a:graphic xmlns:a="http://schemas.openxmlformats.org/drawingml/2006/main">
+              <a:graphicData uri="http://schemas.openxmlformats.org/drawingml/2006/picture">
+                <pic:pic xmlns:pic="http://schemas.openxmlformats.org/drawingml/2006/picture">
+                  <pic:nvPicPr>
+                    <pic:cNvPr id="0" name="usporedba svih modula regresije.jpg"/>
+                    <pic:cNvPicPr/>
+                  </pic:nvPicPr>
+                  <pic:blipFill>
+                    <a:blip r:embed="rId15"/>
+                    <a:stretch>
+                      <a:fillRect/>
+                    </a:stretch>
+                  </pic:blipFill>
+                  <pic:spPr>
+                    <a:xfrm>
+                      <a:off x="0" y="0"/>
+                      <a:ext cx="5760720" cy="3948430"/>
+                    </a:xfrm>
+                    <a:prstGeom prst="rect">
+                      <a:avLst/>
+                    </a:prstGeom>
+                  </pic:spPr>
+                </pic:pic>
+              </a:graphicData>
+            </a:graphic>
+          </wp:inline>
+        </w:drawing>
+      </w:r>
+    </w:p>
+    <w:p>
+      <w:pPr>
+        <w:jc w:val="center"/>
+        <w:rPr>
+          <w:b/>
+        </w:rPr>
+      </w:pPr>
+      <w:r>
+        <w:rPr>
+          <w:b/>
+        </w:rPr>
+        <w:t xml:space="preserve">Slika </w:t>
+      </w:r>
+      <w:r>
+        <w:rPr>
+          <w:b/>
+        </w:rPr>
+        <w:t>8</w:t>
+      </w:r>
+      <w:r>
+        <w:rPr>
+          <w:b/>
+        </w:rPr>
+        <w:t>. Usporedba svih modula regresije</w:t>
+      </w:r>
+    </w:p>
+    <w:p>
+      <w:r>
+        <w:tab/>
+        <w:t xml:space="preserve">Na slici </w:t>
+      </w:r>
+      <w:r>
+        <w:t>8</w:t>
+      </w:r>
+      <w:r>
+        <w:t xml:space="preserve">. vidimo ponašanje, tj. evaluaciju modula regresije koje smo mogli koristiti u Azure ML Studio. Budući da smo se koristili Coefficient of Determination kao vodilju koja nam govori koji je modul najtočniji onda smo prvo odbacili module koji su imali negativnu vrijednost jer ako je koeficijent negativan onda nešto ne valja u korištenju tog modula (skup podataka i sl.). Nakon što smo zanemarili module čiji je koeficijent bio manji od 0 onda smo dobili poissonovu regresiju i decision forest regression. Budući da poissonova regresija ima veći koeficijent odlučnosti, onda smo odabrali poissonovu regresiju. </w:t>
       </w:r>
     </w:p>
     <w:p>
@@ -1959,7 +2564,7 @@
                     <pic:cNvPicPr/>
                   </pic:nvPicPr>
                   <pic:blipFill>
-                    <a:blip r:embed="rId11"/>
+                    <a:blip r:embed="rId16"/>
                     <a:stretch>
                       <a:fillRect/>
                     </a:stretch>
@@ -1997,7 +2602,7 @@
         <w:rPr>
           <w:b/>
         </w:rPr>
-        <w:t>4</w:t>
+        <w:t>9</w:t>
       </w:r>
       <w:r>
         <w:rPr>
@@ -2144,13 +2749,13 @@
         <w:t xml:space="preserve">u stavili kao izlaz (output) te smo ih stavili da se prikažu na mjestima gdje smo željeli da se prikažu. Također smo napravili mogućnost da korisnik može vidjeti koju je lokaciju unio kao jedan od parametara (company location). Na slikama </w:t>
       </w:r>
       <w:r>
-        <w:t>5</w:t>
+        <w:t>10</w:t>
       </w:r>
       <w:r>
         <w:t xml:space="preserve"> i </w:t>
       </w:r>
       <w:r>
-        <w:t>6</w:t>
+        <w:t>11</w:t>
       </w:r>
       <w:r>
         <w:t xml:space="preserve"> su prikazani primjeri rada aplikacije. Budući da alat WebBrowser u Visual Studio 2017 koristi trenutnu inačicu Internet Explorera koja je instalirana na računalu onda se dogode neke poteškoće kao što je sporije učitavanje karte i sporo ažuriranje karte ako smo nestrpljivi.</w:t>
@@ -2181,7 +2786,7 @@
                     <pic:cNvPicPr/>
                   </pic:nvPicPr>
                   <pic:blipFill>
-                    <a:blip r:embed="rId12"/>
+                    <a:blip r:embed="rId17"/>
                     <a:stretch>
                       <a:fillRect/>
                     </a:stretch>
@@ -2219,7 +2824,13 @@
         <w:rPr>
           <w:b/>
         </w:rPr>
-        <w:t>5.</w:t>
+        <w:t>10</w:t>
+      </w:r>
+      <w:r>
+        <w:rPr>
+          <w:b/>
+        </w:rPr>
+        <w:t>.</w:t>
       </w:r>
       <w:r>
         <w:rPr>
@@ -2256,7 +2867,7 @@
                     <pic:cNvPicPr/>
                   </pic:nvPicPr>
                   <pic:blipFill>
-                    <a:blip r:embed="rId13"/>
+                    <a:blip r:embed="rId18"/>
                     <a:stretch>
                       <a:fillRect/>
                     </a:stretch>
@@ -2294,7 +2905,7 @@
         <w:rPr>
           <w:b/>
         </w:rPr>
-        <w:t>6</w:t>
+        <w:t>11</w:t>
       </w:r>
       <w:r>
         <w:rPr>
@@ -2465,7 +3076,7 @@
         </w:numPr>
         <w:jc w:val="both"/>
       </w:pPr>
-      <w:hyperlink r:id="rId14" w:history="1">
+      <w:hyperlink r:id="rId19" w:history="1">
         <w:r>
           <w:rPr>
             <w:rStyle w:val="Hyperlink"/>
@@ -2489,7 +3100,7 @@
         </w:numPr>
         <w:jc w:val="both"/>
       </w:pPr>
-      <w:hyperlink r:id="rId15" w:history="1">
+      <w:hyperlink r:id="rId20" w:history="1">
         <w:r>
           <w:rPr>
             <w:rStyle w:val="Hyperlink"/>
@@ -2512,7 +3123,7 @@
         </w:numPr>
         <w:jc w:val="both"/>
       </w:pPr>
-      <w:hyperlink r:id="rId16" w:history="1">
+      <w:hyperlink r:id="rId21" w:history="1">
         <w:r>
           <w:rPr>
             <w:rStyle w:val="Hyperlink"/>
@@ -2554,7 +3165,7 @@
         </w:numPr>
         <w:jc w:val="both"/>
       </w:pPr>
-      <w:hyperlink r:id="rId17" w:history="1">
+      <w:hyperlink r:id="rId22" w:history="1">
         <w:r>
           <w:rPr>
             <w:rStyle w:val="Hyperlink"/>
@@ -2578,7 +3189,7 @@
         </w:numPr>
         <w:jc w:val="both"/>
       </w:pPr>
-      <w:hyperlink r:id="rId18" w:history="1">
+      <w:hyperlink r:id="rId23" w:history="1">
         <w:r>
           <w:rPr>
             <w:rStyle w:val="Hyperlink"/>
@@ -2588,7 +3199,7 @@
       </w:hyperlink>
     </w:p>
     <w:sectPr>
-      <w:footerReference w:type="default" r:id="rId19"/>
+      <w:footerReference w:type="default" r:id="rId24"/>
       <w:pgSz w:w="11906" w:h="16838"/>
       <w:pgMar w:top="1417" w:right="1417" w:bottom="1417" w:left="1417" w:header="708" w:footer="708" w:gutter="0"/>
       <w:pgNumType w:start="1"/>
@@ -3904,7 +4515,7 @@
   <a:extraClrSchemeLst/>
   <a:extLst>
     <a:ext uri="{05A4C25C-085E-4340-85A3-A5531E510DB2}">
-      <thm15:themeFamily xmlns:thm15="http://schemas.microsoft.com/office/thememl/2012/main" xmlns="" name="Office Theme" id="{62F939B6-93AF-4DB8-9C6B-D6C7DFDC589F}" vid="{4A3C46E8-61CC-4603-A589-7422A47A8E4A}"/>
+      <thm15:themeFamily xmlns="" xmlns:thm15="http://schemas.microsoft.com/office/thememl/2012/main" name="Office Theme" id="{62F939B6-93AF-4DB8-9C6B-D6C7DFDC589F}" vid="{4A3C46E8-61CC-4603-A589-7422A47A8E4A}"/>
     </a:ext>
   </a:extLst>
 </a:theme>

</xml_diff>

<commit_message>
popravljene neke greske u seminaru
</commit_message>
<xml_diff>
--- a/RUAP_Birtic_Huljak.docx
+++ b/RUAP_Birtic_Huljak.docx
@@ -1,6 +1,6 @@
 
 <file path=word/document.xml><?xml version="1.0" encoding="utf-8"?>
-<w:document xmlns:ve="http://schemas.openxmlformats.org/markup-compatibility/2006" xmlns:o="urn:schemas-microsoft-com:office:office" xmlns:r="http://schemas.openxmlformats.org/officeDocument/2006/relationships" xmlns:m="http://schemas.openxmlformats.org/officeDocument/2006/math" xmlns:v="urn:schemas-microsoft-com:vml" xmlns:wp="http://schemas.openxmlformats.org/drawingml/2006/wordprocessingDrawing" xmlns:w10="urn:schemas-microsoft-com:office:word" xmlns:w="http://schemas.openxmlformats.org/wordprocessingml/2006/main" xmlns:wne="http://schemas.microsoft.com/office/word/2006/wordml">
+<w:document xmlns:wpc="http://schemas.microsoft.com/office/word/2010/wordprocessingCanvas" xmlns:mc="http://schemas.openxmlformats.org/markup-compatibility/2006" xmlns:o="urn:schemas-microsoft-com:office:office" xmlns:r="http://schemas.openxmlformats.org/officeDocument/2006/relationships" xmlns:m="http://schemas.openxmlformats.org/officeDocument/2006/math" xmlns:v="urn:schemas-microsoft-com:vml" xmlns:wp14="http://schemas.microsoft.com/office/word/2010/wordprocessingDrawing" xmlns:wp="http://schemas.openxmlformats.org/drawingml/2006/wordprocessingDrawing" xmlns:w10="urn:schemas-microsoft-com:office:word" xmlns:w="http://schemas.openxmlformats.org/wordprocessingml/2006/main" xmlns:w14="http://schemas.microsoft.com/office/word/2010/wordml" xmlns:w15="http://schemas.microsoft.com/office/word/2012/wordml" xmlns:wpg="http://schemas.microsoft.com/office/word/2010/wordprocessingGroup" xmlns:wpi="http://schemas.microsoft.com/office/word/2010/wordprocessingInk" xmlns:wne="http://schemas.microsoft.com/office/word/2006/wordml" xmlns:wps="http://schemas.microsoft.com/office/word/2010/wordprocessingShape" mc:Ignorable="w14 w15 wp14">
   <w:body>
     <w:p>
       <w:pPr>
@@ -1178,7 +1178,7 @@
       <w:r>
         <w:rPr>
           <w:noProof/>
-          <w:lang w:val="en-GB" w:eastAsia="en-GB"/>
+          <w:lang w:eastAsia="zh-CN"/>
         </w:rPr>
         <w:drawing>
           <wp:inline distT="0" distB="0" distL="0" distR="0">
@@ -1363,7 +1363,7 @@
         <w:rPr>
           <w:b/>
           <w:noProof/>
-          <w:lang w:val="en-GB" w:eastAsia="en-GB"/>
+          <w:lang w:eastAsia="zh-CN"/>
         </w:rPr>
         <w:drawing>
           <wp:inline distT="0" distB="0" distL="0" distR="0">
@@ -1429,7 +1429,7 @@
         <w:rPr>
           <w:b/>
           <w:noProof/>
-          <w:lang w:val="en-GB" w:eastAsia="en-GB"/>
+          <w:lang w:eastAsia="zh-CN"/>
         </w:rPr>
         <w:drawing>
           <wp:inline distT="0" distB="0" distL="0" distR="0">
@@ -1641,7 +1641,19 @@
         <w:t>Boosted Decision Tree Regression</w:t>
       </w:r>
       <w:r>
-        <w:t xml:space="preserve"> stvara skupinu regresijskih stabala pomoću pojačanja. Povačanje znači da svako stablo ovisi o prethodnim stablima. Algoritam uči prilagodavanjem preostalih stabala koja su mu prethodila. Stoga, povećanje u skupu stabla odlučivanja poboljšava točnost s malim rizikom manjeg pokrića.</w:t>
+        <w:t xml:space="preserve"> stvara skupinu regresijsk</w:t>
+      </w:r>
+      <w:r>
+        <w:t>ih stabala pomoću pojačanja. Poj</w:t>
+      </w:r>
+      <w:r>
+        <w:t xml:space="preserve">ačanje znači da svako stablo ovisi o prethodnim </w:t>
+      </w:r>
+      <w:r>
+        <w:t>stablima. Algoritam uči prilagođ</w:t>
+      </w:r>
+      <w:r>
+        <w:t>avanjem preostalih stabala koja su mu prethodila. Stoga, povećanje u skupu stabla odlučivanja poboljšava točnost s malim rizikom manjeg pokrića.</w:t>
       </w:r>
       <w:r>
         <w:t xml:space="preserve"> </w:t>
@@ -1891,7 +1903,7 @@
       <w:r>
         <w:rPr>
           <w:noProof/>
-          <w:lang w:val="en-GB" w:eastAsia="en-GB"/>
+          <w:lang w:eastAsia="zh-CN"/>
         </w:rPr>
         <w:drawing>
           <wp:inline distT="0" distB="0" distL="0" distR="0">
@@ -2034,7 +2046,7 @@
       <w:r>
         <w:rPr>
           <w:noProof/>
-          <w:lang w:val="en-GB" w:eastAsia="en-GB"/>
+          <w:lang w:eastAsia="zh-CN"/>
         </w:rPr>
         <w:lastRenderedPageBreak/>
         <w:drawing>
@@ -2099,7 +2111,7 @@
       <w:r>
         <w:rPr>
           <w:noProof/>
-          <w:lang w:val="en-GB" w:eastAsia="en-GB"/>
+          <w:lang w:eastAsia="zh-CN"/>
         </w:rPr>
         <w:drawing>
           <wp:inline distT="0" distB="0" distL="0" distR="0">
@@ -2213,7 +2225,7 @@
         <w:rPr>
           <w:b/>
           <w:noProof/>
-          <w:lang w:val="en-GB" w:eastAsia="en-GB"/>
+          <w:lang w:eastAsia="zh-CN"/>
         </w:rPr>
         <w:lastRenderedPageBreak/>
         <w:drawing>
@@ -2381,7 +2393,7 @@
       <w:r>
         <w:rPr>
           <w:noProof/>
-          <w:lang w:val="en-GB" w:eastAsia="en-GB"/>
+          <w:lang w:eastAsia="zh-CN"/>
         </w:rPr>
         <w:lastRenderedPageBreak/>
         <w:drawing>
@@ -2546,7 +2558,7 @@
       <w:r>
         <w:rPr>
           <w:noProof/>
-          <w:lang w:val="en-GB" w:eastAsia="en-GB"/>
+          <w:lang w:eastAsia="zh-CN"/>
         </w:rPr>
         <w:drawing>
           <wp:inline distT="0" distB="0" distL="0" distR="0">
@@ -2637,13 +2649,27 @@
         <w:t>kod dokumentirani su input i output. Input se sastoji od naziva stupaca i jednog ili više seta</w:t>
       </w:r>
       <w:r>
-        <w:t xml:space="preserve"> podataka. Kao output se vraća sepostotak kakaa</w:t>
+        <w:t xml:space="preserve"> </w:t>
+      </w:r>
+      <w:r>
+        <w:t xml:space="preserve">podataka. Kao output se vraća </w:t>
+      </w:r>
+      <w:r>
+        <w:t>postotak kakaa</w:t>
       </w:r>
       <w:r>
         <w:t>,</w:t>
       </w:r>
       <w:r>
-        <w:t xml:space="preserve"> tescored labels</w:t>
+        <w:t xml:space="preserve"> te</w:t>
+      </w:r>
+      <w:r>
+        <w:t xml:space="preserve"> </w:t>
+      </w:r>
+      <w:bookmarkStart w:id="7" w:name="_GoBack"/>
+      <w:bookmarkEnd w:id="7"/>
+      <w:r>
+        <w:t>scored labels</w:t>
       </w:r>
       <w:r>
         <w:t xml:space="preserve">. Scored labels nam pokazuje </w:t>
@@ -2702,12 +2728,12 @@
       <w:pPr>
         <w:pStyle w:val="Heading2"/>
       </w:pPr>
-      <w:bookmarkStart w:id="7" w:name="_Toc522822934"/>
+      <w:bookmarkStart w:id="8" w:name="_Toc522822934"/>
       <w:r>
         <w:lastRenderedPageBreak/>
         <w:t>Klijentska aplikacija</w:t>
       </w:r>
-      <w:bookmarkEnd w:id="7"/>
+      <w:bookmarkEnd w:id="8"/>
     </w:p>
     <w:p>
       <w:r>
@@ -2768,7 +2794,7 @@
       <w:r>
         <w:rPr>
           <w:noProof/>
-          <w:lang w:val="en-GB" w:eastAsia="en-GB"/>
+          <w:lang w:eastAsia="zh-CN"/>
         </w:rPr>
         <w:drawing>
           <wp:inline distT="0" distB="0" distL="0" distR="0">
@@ -2838,8 +2864,6 @@
         </w:rPr>
         <w:t xml:space="preserve"> Klijentska aplikacija</w:t>
       </w:r>
-      <w:bookmarkStart w:id="8" w:name="_GoBack"/>
-      <w:bookmarkEnd w:id="8"/>
     </w:p>
     <w:p>
       <w:pPr>
@@ -2848,7 +2872,7 @@
       <w:r>
         <w:rPr>
           <w:noProof/>
-          <w:lang w:val="en-GB" w:eastAsia="en-GB"/>
+          <w:lang w:eastAsia="zh-CN"/>
         </w:rPr>
         <w:lastRenderedPageBreak/>
         <w:drawing>
@@ -3032,7 +3056,7 @@
         <w:tblStyle w:val="TableGrid"/>
         <w:tblW w:w="0" w:type="auto"/>
         <w:jc w:val="center"/>
-        <w:tblLook w:val="04A0"/>
+        <w:tblLook w:val="04A0" w:firstRow="1" w:lastRow="0" w:firstColumn="1" w:lastColumn="0" w:noHBand="0" w:noVBand="1"/>
       </w:tblPr>
       <w:tblGrid>
         <w:gridCol w:w="5665"/>
@@ -3286,8 +3310,8 @@
 </file>
 
 <file path=word/endnotes.xml><?xml version="1.0" encoding="utf-8"?>
-<w:endnotes xmlns:ve="http://schemas.openxmlformats.org/markup-compatibility/2006" xmlns:o="urn:schemas-microsoft-com:office:office" xmlns:r="http://schemas.openxmlformats.org/officeDocument/2006/relationships" xmlns:m="http://schemas.openxmlformats.org/officeDocument/2006/math" xmlns:v="urn:schemas-microsoft-com:vml" xmlns:wp="http://schemas.openxmlformats.org/drawingml/2006/wordprocessingDrawing" xmlns:w10="urn:schemas-microsoft-com:office:word" xmlns:w="http://schemas.openxmlformats.org/wordprocessingml/2006/main" xmlns:wne="http://schemas.microsoft.com/office/word/2006/wordml">
-  <w:endnote w:type="separator" w:id="0">
+<w:endnotes xmlns:wpc="http://schemas.microsoft.com/office/word/2010/wordprocessingCanvas" xmlns:mc="http://schemas.openxmlformats.org/markup-compatibility/2006" xmlns:o="urn:schemas-microsoft-com:office:office" xmlns:r="http://schemas.openxmlformats.org/officeDocument/2006/relationships" xmlns:m="http://schemas.openxmlformats.org/officeDocument/2006/math" xmlns:v="urn:schemas-microsoft-com:vml" xmlns:wp14="http://schemas.microsoft.com/office/word/2010/wordprocessingDrawing" xmlns:wp="http://schemas.openxmlformats.org/drawingml/2006/wordprocessingDrawing" xmlns:w10="urn:schemas-microsoft-com:office:word" xmlns:w="http://schemas.openxmlformats.org/wordprocessingml/2006/main" xmlns:w14="http://schemas.microsoft.com/office/word/2010/wordml" xmlns:w15="http://schemas.microsoft.com/office/word/2012/wordml" xmlns:wpg="http://schemas.microsoft.com/office/word/2010/wordprocessingGroup" xmlns:wpi="http://schemas.microsoft.com/office/word/2010/wordprocessingInk" xmlns:wne="http://schemas.microsoft.com/office/word/2006/wordml" xmlns:wps="http://schemas.microsoft.com/office/word/2010/wordprocessingShape" mc:Ignorable="w14 w15 wp14">
+  <w:endnote w:type="separator" w:id="-1">
     <w:p>
       <w:pPr>
         <w:spacing w:after="0" w:line="240" w:lineRule="auto"/>
@@ -3297,7 +3321,7 @@
       </w:r>
     </w:p>
   </w:endnote>
-  <w:endnote w:type="continuationSeparator" w:id="1">
+  <w:endnote w:type="continuationSeparator" w:id="0">
     <w:p>
       <w:pPr>
         <w:spacing w:after="0" w:line="240" w:lineRule="auto"/>
@@ -3311,7 +3335,7 @@
 </file>
 
 <file path=word/footer1.xml><?xml version="1.0" encoding="utf-8"?>
-<w:ftr xmlns:ve="http://schemas.openxmlformats.org/markup-compatibility/2006" xmlns:o="urn:schemas-microsoft-com:office:office" xmlns:r="http://schemas.openxmlformats.org/officeDocument/2006/relationships" xmlns:m="http://schemas.openxmlformats.org/officeDocument/2006/math" xmlns:v="urn:schemas-microsoft-com:vml" xmlns:wp="http://schemas.openxmlformats.org/drawingml/2006/wordprocessingDrawing" xmlns:w10="urn:schemas-microsoft-com:office:word" xmlns:w="http://schemas.openxmlformats.org/wordprocessingml/2006/main" xmlns:wne="http://schemas.microsoft.com/office/word/2006/wordml">
+<w:ftr xmlns:wpc="http://schemas.microsoft.com/office/word/2010/wordprocessingCanvas" xmlns:mc="http://schemas.openxmlformats.org/markup-compatibility/2006" xmlns:o="urn:schemas-microsoft-com:office:office" xmlns:r="http://schemas.openxmlformats.org/officeDocument/2006/relationships" xmlns:m="http://schemas.openxmlformats.org/officeDocument/2006/math" xmlns:v="urn:schemas-microsoft-com:vml" xmlns:wp14="http://schemas.microsoft.com/office/word/2010/wordprocessingDrawing" xmlns:wp="http://schemas.openxmlformats.org/drawingml/2006/wordprocessingDrawing" xmlns:w10="urn:schemas-microsoft-com:office:word" xmlns:w="http://schemas.openxmlformats.org/wordprocessingml/2006/main" xmlns:w14="http://schemas.microsoft.com/office/word/2010/wordml" xmlns:w15="http://schemas.microsoft.com/office/word/2012/wordml" xmlns:wpg="http://schemas.microsoft.com/office/word/2010/wordprocessingGroup" xmlns:wpi="http://schemas.microsoft.com/office/word/2010/wordprocessingInk" xmlns:wne="http://schemas.microsoft.com/office/word/2006/wordml" xmlns:wps="http://schemas.microsoft.com/office/word/2010/wordprocessingShape" mc:Ignorable="w14 w15 wp14">
   <w:sdt>
     <w:sdtPr>
       <w:id w:val="1703898002"/>
@@ -3320,6 +3344,7 @@
         <w:docPartUnique/>
       </w:docPartObj>
     </w:sdtPr>
+    <w:sdtEndPr/>
     <w:sdtContent>
       <w:p>
         <w:pPr>
@@ -3368,8 +3393,8 @@
 </file>
 
 <file path=word/footnotes.xml><?xml version="1.0" encoding="utf-8"?>
-<w:footnotes xmlns:ve="http://schemas.openxmlformats.org/markup-compatibility/2006" xmlns:o="urn:schemas-microsoft-com:office:office" xmlns:r="http://schemas.openxmlformats.org/officeDocument/2006/relationships" xmlns:m="http://schemas.openxmlformats.org/officeDocument/2006/math" xmlns:v="urn:schemas-microsoft-com:vml" xmlns:wp="http://schemas.openxmlformats.org/drawingml/2006/wordprocessingDrawing" xmlns:w10="urn:schemas-microsoft-com:office:word" xmlns:w="http://schemas.openxmlformats.org/wordprocessingml/2006/main" xmlns:wne="http://schemas.microsoft.com/office/word/2006/wordml">
-  <w:footnote w:type="separator" w:id="0">
+<w:footnotes xmlns:wpc="http://schemas.microsoft.com/office/word/2010/wordprocessingCanvas" xmlns:mc="http://schemas.openxmlformats.org/markup-compatibility/2006" xmlns:o="urn:schemas-microsoft-com:office:office" xmlns:r="http://schemas.openxmlformats.org/officeDocument/2006/relationships" xmlns:m="http://schemas.openxmlformats.org/officeDocument/2006/math" xmlns:v="urn:schemas-microsoft-com:vml" xmlns:wp14="http://schemas.microsoft.com/office/word/2010/wordprocessingDrawing" xmlns:wp="http://schemas.openxmlformats.org/drawingml/2006/wordprocessingDrawing" xmlns:w10="urn:schemas-microsoft-com:office:word" xmlns:w="http://schemas.openxmlformats.org/wordprocessingml/2006/main" xmlns:w14="http://schemas.microsoft.com/office/word/2010/wordml" xmlns:w15="http://schemas.microsoft.com/office/word/2012/wordml" xmlns:wpg="http://schemas.microsoft.com/office/word/2010/wordprocessingGroup" xmlns:wpi="http://schemas.microsoft.com/office/word/2010/wordprocessingInk" xmlns:wne="http://schemas.microsoft.com/office/word/2006/wordml" xmlns:wps="http://schemas.microsoft.com/office/word/2010/wordprocessingShape" mc:Ignorable="w14 w15 wp14">
+  <w:footnote w:type="separator" w:id="-1">
     <w:p>
       <w:pPr>
         <w:spacing w:after="0" w:line="240" w:lineRule="auto"/>
@@ -3379,7 +3404,7 @@
       </w:r>
     </w:p>
   </w:footnote>
-  <w:footnote w:type="continuationSeparator" w:id="1">
+  <w:footnote w:type="continuationSeparator" w:id="0">
     <w:p>
       <w:pPr>
         <w:spacing w:after="0" w:line="240" w:lineRule="auto"/>
@@ -3393,7 +3418,7 @@
 </file>
 
 <file path=word/numbering.xml><?xml version="1.0" encoding="utf-8"?>
-<w:numbering xmlns:ve="http://schemas.openxmlformats.org/markup-compatibility/2006" xmlns:o="urn:schemas-microsoft-com:office:office" xmlns:r="http://schemas.openxmlformats.org/officeDocument/2006/relationships" xmlns:m="http://schemas.openxmlformats.org/officeDocument/2006/math" xmlns:v="urn:schemas-microsoft-com:vml" xmlns:wp="http://schemas.openxmlformats.org/drawingml/2006/wordprocessingDrawing" xmlns:w10="urn:schemas-microsoft-com:office:word" xmlns:w="http://schemas.openxmlformats.org/wordprocessingml/2006/main" xmlns:wne="http://schemas.microsoft.com/office/word/2006/wordml">
+<w:numbering xmlns:wpc="http://schemas.microsoft.com/office/word/2010/wordprocessingCanvas" xmlns:mc="http://schemas.openxmlformats.org/markup-compatibility/2006" xmlns:o="urn:schemas-microsoft-com:office:office" xmlns:r="http://schemas.openxmlformats.org/officeDocument/2006/relationships" xmlns:m="http://schemas.openxmlformats.org/officeDocument/2006/math" xmlns:v="urn:schemas-microsoft-com:vml" xmlns:wp14="http://schemas.microsoft.com/office/word/2010/wordprocessingDrawing" xmlns:wp="http://schemas.openxmlformats.org/drawingml/2006/wordprocessingDrawing" xmlns:w10="urn:schemas-microsoft-com:office:word" xmlns:w="http://schemas.openxmlformats.org/wordprocessingml/2006/main" xmlns:w14="http://schemas.microsoft.com/office/word/2010/wordml" xmlns:w15="http://schemas.microsoft.com/office/word/2012/wordml" xmlns:wpg="http://schemas.microsoft.com/office/word/2010/wordprocessingGroup" xmlns:wpi="http://schemas.microsoft.com/office/word/2010/wordprocessingInk" xmlns:wne="http://schemas.microsoft.com/office/word/2006/wordml" xmlns:wps="http://schemas.microsoft.com/office/word/2010/wordprocessingShape" mc:Ignorable="w14 w15 wp14">
   <w:abstractNum w:abstractNumId="0">
     <w:nsid w:val="69EC40B4"/>
     <w:multiLevelType w:val="multilevel"/>
@@ -3848,7 +3873,7 @@
 </file>
 
 <file path=word/styles.xml><?xml version="1.0" encoding="utf-8"?>
-<w:styles xmlns:r="http://schemas.openxmlformats.org/officeDocument/2006/relationships" xmlns:w="http://schemas.openxmlformats.org/wordprocessingml/2006/main">
+<w:styles xmlns:mc="http://schemas.openxmlformats.org/markup-compatibility/2006" xmlns:r="http://schemas.openxmlformats.org/officeDocument/2006/relationships" xmlns:w="http://schemas.openxmlformats.org/wordprocessingml/2006/main" xmlns:w14="http://schemas.microsoft.com/office/word/2010/wordml" xmlns:w15="http://schemas.microsoft.com/office/word/2012/wordml" mc:Ignorable="w14 w15">
   <w:docDefaults>
     <w:rPrDefault>
       <w:rPr>
@@ -3864,144 +3889,378 @@
       </w:pPr>
     </w:pPrDefault>
   </w:docDefaults>
-  <w:latentStyles w:defLockedState="0" w:defUIPriority="99" w:defSemiHidden="1" w:defUnhideWhenUsed="1" w:defQFormat="0" w:count="267">
-    <w:lsdException w:name="Normal" w:semiHidden="0" w:uiPriority="0" w:unhideWhenUsed="0" w:qFormat="1"/>
-    <w:lsdException w:name="heading 1" w:semiHidden="0" w:uiPriority="9" w:unhideWhenUsed="0" w:qFormat="1"/>
-    <w:lsdException w:name="heading 2" w:uiPriority="9" w:qFormat="1"/>
-    <w:lsdException w:name="heading 3" w:uiPriority="9" w:qFormat="1"/>
-    <w:lsdException w:name="heading 4" w:uiPriority="9" w:qFormat="1"/>
-    <w:lsdException w:name="heading 5" w:uiPriority="9" w:qFormat="1"/>
-    <w:lsdException w:name="heading 6" w:uiPriority="9" w:qFormat="1"/>
-    <w:lsdException w:name="heading 7" w:uiPriority="9" w:qFormat="1"/>
-    <w:lsdException w:name="heading 8" w:uiPriority="9" w:qFormat="1"/>
-    <w:lsdException w:name="heading 9" w:uiPriority="9" w:qFormat="1"/>
-    <w:lsdException w:name="toc 1" w:uiPriority="39"/>
-    <w:lsdException w:name="toc 2" w:uiPriority="39"/>
-    <w:lsdException w:name="toc 3" w:uiPriority="39"/>
-    <w:lsdException w:name="toc 4" w:uiPriority="39"/>
-    <w:lsdException w:name="toc 5" w:uiPriority="39"/>
-    <w:lsdException w:name="toc 6" w:uiPriority="39"/>
-    <w:lsdException w:name="toc 7" w:uiPriority="39"/>
-    <w:lsdException w:name="toc 8" w:uiPriority="39"/>
-    <w:lsdException w:name="toc 9" w:uiPriority="39"/>
-    <w:lsdException w:name="caption" w:uiPriority="35" w:qFormat="1"/>
-    <w:lsdException w:name="Title" w:semiHidden="0" w:uiPriority="10" w:unhideWhenUsed="0" w:qFormat="1"/>
-    <w:lsdException w:name="Default Paragraph Font" w:uiPriority="1"/>
-    <w:lsdException w:name="Subtitle" w:semiHidden="0" w:uiPriority="11" w:unhideWhenUsed="0" w:qFormat="1"/>
-    <w:lsdException w:name="Strong" w:semiHidden="0" w:uiPriority="22" w:unhideWhenUsed="0" w:qFormat="1"/>
-    <w:lsdException w:name="Emphasis" w:semiHidden="0" w:uiPriority="20" w:unhideWhenUsed="0" w:qFormat="1"/>
-    <w:lsdException w:name="Table Grid" w:semiHidden="0" w:uiPriority="39" w:unhideWhenUsed="0"/>
-    <w:lsdException w:name="Placeholder Text" w:unhideWhenUsed="0"/>
-    <w:lsdException w:name="No Spacing" w:semiHidden="0" w:uiPriority="1" w:unhideWhenUsed="0" w:qFormat="1"/>
-    <w:lsdException w:name="Light Shading" w:semiHidden="0" w:uiPriority="60" w:unhideWhenUsed="0"/>
-    <w:lsdException w:name="Light List" w:semiHidden="0" w:uiPriority="61" w:unhideWhenUsed="0"/>
-    <w:lsdException w:name="Light Grid" w:semiHidden="0" w:uiPriority="62" w:unhideWhenUsed="0"/>
-    <w:lsdException w:name="Medium Shading 1" w:semiHidden="0" w:uiPriority="63" w:unhideWhenUsed="0"/>
-    <w:lsdException w:name="Medium Shading 2" w:semiHidden="0" w:uiPriority="64" w:unhideWhenUsed="0"/>
-    <w:lsdException w:name="Medium List 1" w:semiHidden="0" w:uiPriority="65" w:unhideWhenUsed="0"/>
-    <w:lsdException w:name="Medium List 2" w:semiHidden="0" w:uiPriority="66" w:unhideWhenUsed="0"/>
-    <w:lsdException w:name="Medium Grid 1" w:semiHidden="0" w:uiPriority="67" w:unhideWhenUsed="0"/>
-    <w:lsdException w:name="Medium Grid 2" w:semiHidden="0" w:uiPriority="68" w:unhideWhenUsed="0"/>
-    <w:lsdException w:name="Medium Grid 3" w:semiHidden="0" w:uiPriority="69" w:unhideWhenUsed="0"/>
-    <w:lsdException w:name="Dark List" w:semiHidden="0" w:uiPriority="70" w:unhideWhenUsed="0"/>
-    <w:lsdException w:name="Colorful Shading" w:semiHidden="0" w:uiPriority="71" w:unhideWhenUsed="0"/>
-    <w:lsdException w:name="Colorful List" w:semiHidden="0" w:uiPriority="72" w:unhideWhenUsed="0"/>
-    <w:lsdException w:name="Colorful Grid" w:semiHidden="0" w:uiPriority="73" w:unhideWhenUsed="0"/>
-    <w:lsdException w:name="Light Shading Accent 1" w:semiHidden="0" w:uiPriority="60" w:unhideWhenUsed="0"/>
-    <w:lsdException w:name="Light List Accent 1" w:semiHidden="0" w:uiPriority="61" w:unhideWhenUsed="0"/>
-    <w:lsdException w:name="Light Grid Accent 1" w:semiHidden="0" w:uiPriority="62" w:unhideWhenUsed="0"/>
-    <w:lsdException w:name="Medium Shading 1 Accent 1" w:semiHidden="0" w:uiPriority="63" w:unhideWhenUsed="0"/>
-    <w:lsdException w:name="Medium Shading 2 Accent 1" w:semiHidden="0" w:uiPriority="64" w:unhideWhenUsed="0"/>
-    <w:lsdException w:name="Medium List 1 Accent 1" w:semiHidden="0" w:uiPriority="65" w:unhideWhenUsed="0"/>
-    <w:lsdException w:name="Revision" w:unhideWhenUsed="0"/>
-    <w:lsdException w:name="List Paragraph" w:semiHidden="0" w:uiPriority="34" w:unhideWhenUsed="0" w:qFormat="1"/>
-    <w:lsdException w:name="Quote" w:semiHidden="0" w:uiPriority="29" w:unhideWhenUsed="0" w:qFormat="1"/>
-    <w:lsdException w:name="Intense Quote" w:semiHidden="0" w:uiPriority="30" w:unhideWhenUsed="0" w:qFormat="1"/>
-    <w:lsdException w:name="Medium List 2 Accent 1" w:semiHidden="0" w:uiPriority="66" w:unhideWhenUsed="0"/>
-    <w:lsdException w:name="Medium Grid 1 Accent 1" w:semiHidden="0" w:uiPriority="67" w:unhideWhenUsed="0"/>
-    <w:lsdException w:name="Medium Grid 2 Accent 1" w:semiHidden="0" w:uiPriority="68" w:unhideWhenUsed="0"/>
-    <w:lsdException w:name="Medium Grid 3 Accent 1" w:semiHidden="0" w:uiPriority="69" w:unhideWhenUsed="0"/>
-    <w:lsdException w:name="Dark List Accent 1" w:semiHidden="0" w:uiPriority="70" w:unhideWhenUsed="0"/>
-    <w:lsdException w:name="Colorful Shading Accent 1" w:semiHidden="0" w:uiPriority="71" w:unhideWhenUsed="0"/>
-    <w:lsdException w:name="Colorful List Accent 1" w:semiHidden="0" w:uiPriority="72" w:unhideWhenUsed="0"/>
-    <w:lsdException w:name="Colorful Grid Accent 1" w:semiHidden="0" w:uiPriority="73" w:unhideWhenUsed="0"/>
-    <w:lsdException w:name="Light Shading Accent 2" w:semiHidden="0" w:uiPriority="60" w:unhideWhenUsed="0"/>
-    <w:lsdException w:name="Light List Accent 2" w:semiHidden="0" w:uiPriority="61" w:unhideWhenUsed="0"/>
-    <w:lsdException w:name="Light Grid Accent 2" w:semiHidden="0" w:uiPriority="62" w:unhideWhenUsed="0"/>
-    <w:lsdException w:name="Medium Shading 1 Accent 2" w:semiHidden="0" w:uiPriority="63" w:unhideWhenUsed="0"/>
-    <w:lsdException w:name="Medium Shading 2 Accent 2" w:semiHidden="0" w:uiPriority="64" w:unhideWhenUsed="0"/>
-    <w:lsdException w:name="Medium List 1 Accent 2" w:semiHidden="0" w:uiPriority="65" w:unhideWhenUsed="0"/>
-    <w:lsdException w:name="Medium List 2 Accent 2" w:semiHidden="0" w:uiPriority="66" w:unhideWhenUsed="0"/>
-    <w:lsdException w:name="Medium Grid 1 Accent 2" w:semiHidden="0" w:uiPriority="67" w:unhideWhenUsed="0"/>
-    <w:lsdException w:name="Medium Grid 2 Accent 2" w:semiHidden="0" w:uiPriority="68" w:unhideWhenUsed="0"/>
-    <w:lsdException w:name="Medium Grid 3 Accent 2" w:semiHidden="0" w:uiPriority="69" w:unhideWhenUsed="0"/>
-    <w:lsdException w:name="Dark List Accent 2" w:semiHidden="0" w:uiPriority="70" w:unhideWhenUsed="0"/>
-    <w:lsdException w:name="Colorful Shading Accent 2" w:semiHidden="0" w:uiPriority="71" w:unhideWhenUsed="0"/>
-    <w:lsdException w:name="Colorful List Accent 2" w:semiHidden="0" w:uiPriority="72" w:unhideWhenUsed="0"/>
-    <w:lsdException w:name="Colorful Grid Accent 2" w:semiHidden="0" w:uiPriority="73" w:unhideWhenUsed="0"/>
-    <w:lsdException w:name="Light Shading Accent 3" w:semiHidden="0" w:uiPriority="60" w:unhideWhenUsed="0"/>
-    <w:lsdException w:name="Light List Accent 3" w:semiHidden="0" w:uiPriority="61" w:unhideWhenUsed="0"/>
-    <w:lsdException w:name="Light Grid Accent 3" w:semiHidden="0" w:uiPriority="62" w:unhideWhenUsed="0"/>
-    <w:lsdException w:name="Medium Shading 1 Accent 3" w:semiHidden="0" w:uiPriority="63" w:unhideWhenUsed="0"/>
-    <w:lsdException w:name="Medium Shading 2 Accent 3" w:semiHidden="0" w:uiPriority="64" w:unhideWhenUsed="0"/>
-    <w:lsdException w:name="Medium List 1 Accent 3" w:semiHidden="0" w:uiPriority="65" w:unhideWhenUsed="0"/>
-    <w:lsdException w:name="Medium List 2 Accent 3" w:semiHidden="0" w:uiPriority="66" w:unhideWhenUsed="0"/>
-    <w:lsdException w:name="Medium Grid 1 Accent 3" w:semiHidden="0" w:uiPriority="67" w:unhideWhenUsed="0"/>
-    <w:lsdException w:name="Medium Grid 2 Accent 3" w:semiHidden="0" w:uiPriority="68" w:unhideWhenUsed="0"/>
-    <w:lsdException w:name="Medium Grid 3 Accent 3" w:semiHidden="0" w:uiPriority="69" w:unhideWhenUsed="0"/>
-    <w:lsdException w:name="Dark List Accent 3" w:semiHidden="0" w:uiPriority="70" w:unhideWhenUsed="0"/>
-    <w:lsdException w:name="Colorful Shading Accent 3" w:semiHidden="0" w:uiPriority="71" w:unhideWhenUsed="0"/>
-    <w:lsdException w:name="Colorful List Accent 3" w:semiHidden="0" w:uiPriority="72" w:unhideWhenUsed="0"/>
-    <w:lsdException w:name="Colorful Grid Accent 3" w:semiHidden="0" w:uiPriority="73" w:unhideWhenUsed="0"/>
-    <w:lsdException w:name="Light Shading Accent 4" w:semiHidden="0" w:uiPriority="60" w:unhideWhenUsed="0"/>
-    <w:lsdException w:name="Light List Accent 4" w:semiHidden="0" w:uiPriority="61" w:unhideWhenUsed="0"/>
-    <w:lsdException w:name="Light Grid Accent 4" w:semiHidden="0" w:uiPriority="62" w:unhideWhenUsed="0"/>
-    <w:lsdException w:name="Medium Shading 1 Accent 4" w:semiHidden="0" w:uiPriority="63" w:unhideWhenUsed="0"/>
-    <w:lsdException w:name="Medium Shading 2 Accent 4" w:semiHidden="0" w:uiPriority="64" w:unhideWhenUsed="0"/>
-    <w:lsdException w:name="Medium List 1 Accent 4" w:semiHidden="0" w:uiPriority="65" w:unhideWhenUsed="0"/>
-    <w:lsdException w:name="Medium List 2 Accent 4" w:semiHidden="0" w:uiPriority="66" w:unhideWhenUsed="0"/>
-    <w:lsdException w:name="Medium Grid 1 Accent 4" w:semiHidden="0" w:uiPriority="67" w:unhideWhenUsed="0"/>
-    <w:lsdException w:name="Medium Grid 2 Accent 4" w:semiHidden="0" w:uiPriority="68" w:unhideWhenUsed="0"/>
-    <w:lsdException w:name="Medium Grid 3 Accent 4" w:semiHidden="0" w:uiPriority="69" w:unhideWhenUsed="0"/>
-    <w:lsdException w:name="Dark List Accent 4" w:semiHidden="0" w:uiPriority="70" w:unhideWhenUsed="0"/>
-    <w:lsdException w:name="Colorful Shading Accent 4" w:semiHidden="0" w:uiPriority="71" w:unhideWhenUsed="0"/>
-    <w:lsdException w:name="Colorful List Accent 4" w:semiHidden="0" w:uiPriority="72" w:unhideWhenUsed="0"/>
-    <w:lsdException w:name="Colorful Grid Accent 4" w:semiHidden="0" w:uiPriority="73" w:unhideWhenUsed="0"/>
-    <w:lsdException w:name="Light Shading Accent 5" w:semiHidden="0" w:uiPriority="60" w:unhideWhenUsed="0"/>
-    <w:lsdException w:name="Light List Accent 5" w:semiHidden="0" w:uiPriority="61" w:unhideWhenUsed="0"/>
-    <w:lsdException w:name="Light Grid Accent 5" w:semiHidden="0" w:uiPriority="62" w:unhideWhenUsed="0"/>
-    <w:lsdException w:name="Medium Shading 1 Accent 5" w:semiHidden="0" w:uiPriority="63" w:unhideWhenUsed="0"/>
-    <w:lsdException w:name="Medium Shading 2 Accent 5" w:semiHidden="0" w:uiPriority="64" w:unhideWhenUsed="0"/>
-    <w:lsdException w:name="Medium List 1 Accent 5" w:semiHidden="0" w:uiPriority="65" w:unhideWhenUsed="0"/>
-    <w:lsdException w:name="Medium List 2 Accent 5" w:semiHidden="0" w:uiPriority="66" w:unhideWhenUsed="0"/>
-    <w:lsdException w:name="Medium Grid 1 Accent 5" w:semiHidden="0" w:uiPriority="67" w:unhideWhenUsed="0"/>
-    <w:lsdException w:name="Medium Grid 2 Accent 5" w:semiHidden="0" w:uiPriority="68" w:unhideWhenUsed="0"/>
-    <w:lsdException w:name="Medium Grid 3 Accent 5" w:semiHidden="0" w:uiPriority="69" w:unhideWhenUsed="0"/>
-    <w:lsdException w:name="Dark List Accent 5" w:semiHidden="0" w:uiPriority="70" w:unhideWhenUsed="0"/>
-    <w:lsdException w:name="Colorful Shading Accent 5" w:semiHidden="0" w:uiPriority="71" w:unhideWhenUsed="0"/>
-    <w:lsdException w:name="Colorful List Accent 5" w:semiHidden="0" w:uiPriority="72" w:unhideWhenUsed="0"/>
-    <w:lsdException w:name="Colorful Grid Accent 5" w:semiHidden="0" w:uiPriority="73" w:unhideWhenUsed="0"/>
-    <w:lsdException w:name="Light Shading Accent 6" w:semiHidden="0" w:uiPriority="60" w:unhideWhenUsed="0"/>
-    <w:lsdException w:name="Light List Accent 6" w:semiHidden="0" w:uiPriority="61" w:unhideWhenUsed="0"/>
-    <w:lsdException w:name="Light Grid Accent 6" w:semiHidden="0" w:uiPriority="62" w:unhideWhenUsed="0"/>
-    <w:lsdException w:name="Medium Shading 1 Accent 6" w:semiHidden="0" w:uiPriority="63" w:unhideWhenUsed="0"/>
-    <w:lsdException w:name="Medium Shading 2 Accent 6" w:semiHidden="0" w:uiPriority="64" w:unhideWhenUsed="0"/>
-    <w:lsdException w:name="Medium List 1 Accent 6" w:semiHidden="0" w:uiPriority="65" w:unhideWhenUsed="0"/>
-    <w:lsdException w:name="Medium List 2 Accent 6" w:semiHidden="0" w:uiPriority="66" w:unhideWhenUsed="0"/>
-    <w:lsdException w:name="Medium Grid 1 Accent 6" w:semiHidden="0" w:uiPriority="67" w:unhideWhenUsed="0"/>
-    <w:lsdException w:name="Medium Grid 2 Accent 6" w:semiHidden="0" w:uiPriority="68" w:unhideWhenUsed="0"/>
-    <w:lsdException w:name="Medium Grid 3 Accent 6" w:semiHidden="0" w:uiPriority="69" w:unhideWhenUsed="0"/>
-    <w:lsdException w:name="Dark List Accent 6" w:semiHidden="0" w:uiPriority="70" w:unhideWhenUsed="0"/>
-    <w:lsdException w:name="Colorful Shading Accent 6" w:semiHidden="0" w:uiPriority="71" w:unhideWhenUsed="0"/>
-    <w:lsdException w:name="Colorful List Accent 6" w:semiHidden="0" w:uiPriority="72" w:unhideWhenUsed="0"/>
-    <w:lsdException w:name="Colorful Grid Accent 6" w:semiHidden="0" w:uiPriority="73" w:unhideWhenUsed="0"/>
-    <w:lsdException w:name="Subtle Emphasis" w:semiHidden="0" w:uiPriority="19" w:unhideWhenUsed="0" w:qFormat="1"/>
-    <w:lsdException w:name="Intense Emphasis" w:semiHidden="0" w:uiPriority="21" w:unhideWhenUsed="0" w:qFormat="1"/>
-    <w:lsdException w:name="Subtle Reference" w:semiHidden="0" w:uiPriority="31" w:unhideWhenUsed="0" w:qFormat="1"/>
-    <w:lsdException w:name="Intense Reference" w:semiHidden="0" w:uiPriority="32" w:unhideWhenUsed="0" w:qFormat="1"/>
-    <w:lsdException w:name="Book Title" w:semiHidden="0" w:uiPriority="33" w:unhideWhenUsed="0" w:qFormat="1"/>
-    <w:lsdException w:name="Bibliography" w:uiPriority="37"/>
-    <w:lsdException w:name="TOC Heading" w:uiPriority="39" w:qFormat="1"/>
+  <w:latentStyles w:defLockedState="0" w:defUIPriority="99" w:defSemiHidden="0" w:defUnhideWhenUsed="0" w:defQFormat="0" w:count="371">
+    <w:lsdException w:name="Normal" w:uiPriority="0" w:qFormat="1"/>
+    <w:lsdException w:name="heading 1" w:uiPriority="9" w:qFormat="1"/>
+    <w:lsdException w:name="heading 2" w:semiHidden="1" w:uiPriority="9" w:unhideWhenUsed="1" w:qFormat="1"/>
+    <w:lsdException w:name="heading 3" w:semiHidden="1" w:uiPriority="9" w:unhideWhenUsed="1" w:qFormat="1"/>
+    <w:lsdException w:name="heading 4" w:semiHidden="1" w:uiPriority="9" w:unhideWhenUsed="1" w:qFormat="1"/>
+    <w:lsdException w:name="heading 5" w:semiHidden="1" w:uiPriority="9" w:unhideWhenUsed="1" w:qFormat="1"/>
+    <w:lsdException w:name="heading 6" w:semiHidden="1" w:uiPriority="9" w:unhideWhenUsed="1" w:qFormat="1"/>
+    <w:lsdException w:name="heading 7" w:semiHidden="1" w:uiPriority="9" w:unhideWhenUsed="1" w:qFormat="1"/>
+    <w:lsdException w:name="heading 8" w:semiHidden="1" w:uiPriority="9" w:unhideWhenUsed="1" w:qFormat="1"/>
+    <w:lsdException w:name="heading 9" w:semiHidden="1" w:uiPriority="9" w:unhideWhenUsed="1" w:qFormat="1"/>
+    <w:lsdException w:name="index 1" w:semiHidden="1" w:unhideWhenUsed="1"/>
+    <w:lsdException w:name="index 2" w:semiHidden="1" w:unhideWhenUsed="1"/>
+    <w:lsdException w:name="index 3" w:semiHidden="1" w:unhideWhenUsed="1"/>
+    <w:lsdException w:name="index 4" w:semiHidden="1" w:unhideWhenUsed="1"/>
+    <w:lsdException w:name="index 5" w:semiHidden="1" w:unhideWhenUsed="1"/>
+    <w:lsdException w:name="index 6" w:semiHidden="1" w:unhideWhenUsed="1"/>
+    <w:lsdException w:name="index 7" w:semiHidden="1" w:unhideWhenUsed="1"/>
+    <w:lsdException w:name="index 8" w:semiHidden="1" w:unhideWhenUsed="1"/>
+    <w:lsdException w:name="index 9" w:semiHidden="1" w:unhideWhenUsed="1"/>
+    <w:lsdException w:name="toc 1" w:semiHidden="1" w:uiPriority="39" w:unhideWhenUsed="1"/>
+    <w:lsdException w:name="toc 2" w:semiHidden="1" w:uiPriority="39" w:unhideWhenUsed="1"/>
+    <w:lsdException w:name="toc 3" w:semiHidden="1" w:uiPriority="39" w:unhideWhenUsed="1"/>
+    <w:lsdException w:name="toc 4" w:semiHidden="1" w:uiPriority="39" w:unhideWhenUsed="1"/>
+    <w:lsdException w:name="toc 5" w:semiHidden="1" w:uiPriority="39" w:unhideWhenUsed="1"/>
+    <w:lsdException w:name="toc 6" w:semiHidden="1" w:uiPriority="39" w:unhideWhenUsed="1"/>
+    <w:lsdException w:name="toc 7" w:semiHidden="1" w:uiPriority="39" w:unhideWhenUsed="1"/>
+    <w:lsdException w:name="toc 8" w:semiHidden="1" w:uiPriority="39" w:unhideWhenUsed="1"/>
+    <w:lsdException w:name="toc 9" w:semiHidden="1" w:uiPriority="39" w:unhideWhenUsed="1"/>
+    <w:lsdException w:name="Normal Indent" w:semiHidden="1" w:unhideWhenUsed="1"/>
+    <w:lsdException w:name="footnote text" w:semiHidden="1" w:unhideWhenUsed="1"/>
+    <w:lsdException w:name="annotation text" w:semiHidden="1" w:unhideWhenUsed="1"/>
+    <w:lsdException w:name="header" w:semiHidden="1" w:unhideWhenUsed="1"/>
+    <w:lsdException w:name="footer" w:semiHidden="1" w:unhideWhenUsed="1"/>
+    <w:lsdException w:name="index heading" w:semiHidden="1" w:unhideWhenUsed="1"/>
+    <w:lsdException w:name="caption" w:semiHidden="1" w:uiPriority="35" w:unhideWhenUsed="1" w:qFormat="1"/>
+    <w:lsdException w:name="table of figures" w:semiHidden="1" w:unhideWhenUsed="1"/>
+    <w:lsdException w:name="envelope address" w:semiHidden="1" w:unhideWhenUsed="1"/>
+    <w:lsdException w:name="envelope return" w:semiHidden="1" w:unhideWhenUsed="1"/>
+    <w:lsdException w:name="footnote reference" w:semiHidden="1" w:unhideWhenUsed="1"/>
+    <w:lsdException w:name="annotation reference" w:semiHidden="1" w:unhideWhenUsed="1"/>
+    <w:lsdException w:name="line number" w:semiHidden="1" w:unhideWhenUsed="1"/>
+    <w:lsdException w:name="page number" w:semiHidden="1" w:unhideWhenUsed="1"/>
+    <w:lsdException w:name="endnote reference" w:semiHidden="1" w:unhideWhenUsed="1"/>
+    <w:lsdException w:name="endnote text" w:semiHidden="1" w:unhideWhenUsed="1"/>
+    <w:lsdException w:name="table of authorities" w:semiHidden="1" w:unhideWhenUsed="1"/>
+    <w:lsdException w:name="macro" w:semiHidden="1" w:unhideWhenUsed="1"/>
+    <w:lsdException w:name="toa heading" w:semiHidden="1" w:unhideWhenUsed="1"/>
+    <w:lsdException w:name="List" w:semiHidden="1" w:unhideWhenUsed="1"/>
+    <w:lsdException w:name="List Bullet" w:semiHidden="1" w:unhideWhenUsed="1"/>
+    <w:lsdException w:name="List Number" w:semiHidden="1" w:unhideWhenUsed="1"/>
+    <w:lsdException w:name="List 2" w:semiHidden="1" w:unhideWhenUsed="1"/>
+    <w:lsdException w:name="List 3" w:semiHidden="1" w:unhideWhenUsed="1"/>
+    <w:lsdException w:name="List 4" w:semiHidden="1" w:unhideWhenUsed="1"/>
+    <w:lsdException w:name="List 5" w:semiHidden="1" w:unhideWhenUsed="1"/>
+    <w:lsdException w:name="List Bullet 2" w:semiHidden="1" w:unhideWhenUsed="1"/>
+    <w:lsdException w:name="List Bullet 3" w:semiHidden="1" w:unhideWhenUsed="1"/>
+    <w:lsdException w:name="List Bullet 4" w:semiHidden="1" w:unhideWhenUsed="1"/>
+    <w:lsdException w:name="List Bullet 5" w:semiHidden="1" w:unhideWhenUsed="1"/>
+    <w:lsdException w:name="List Number 2" w:semiHidden="1" w:unhideWhenUsed="1"/>
+    <w:lsdException w:name="List Number 3" w:semiHidden="1" w:unhideWhenUsed="1"/>
+    <w:lsdException w:name="List Number 4" w:semiHidden="1" w:unhideWhenUsed="1"/>
+    <w:lsdException w:name="List Number 5" w:semiHidden="1" w:unhideWhenUsed="1"/>
+    <w:lsdException w:name="Title" w:uiPriority="10" w:qFormat="1"/>
+    <w:lsdException w:name="Closing" w:semiHidden="1" w:unhideWhenUsed="1"/>
+    <w:lsdException w:name="Signature" w:semiHidden="1" w:unhideWhenUsed="1"/>
+    <w:lsdException w:name="Default Paragraph Font" w:semiHidden="1" w:uiPriority="1" w:unhideWhenUsed="1"/>
+    <w:lsdException w:name="Body Text" w:semiHidden="1" w:unhideWhenUsed="1"/>
+    <w:lsdException w:name="Body Text Indent" w:semiHidden="1" w:unhideWhenUsed="1"/>
+    <w:lsdException w:name="List Continue" w:semiHidden="1" w:unhideWhenUsed="1"/>
+    <w:lsdException w:name="List Continue 2" w:semiHidden="1" w:unhideWhenUsed="1"/>
+    <w:lsdException w:name="List Continue 3" w:semiHidden="1" w:unhideWhenUsed="1"/>
+    <w:lsdException w:name="List Continue 4" w:semiHidden="1" w:unhideWhenUsed="1"/>
+    <w:lsdException w:name="List Continue 5" w:semiHidden="1" w:unhideWhenUsed="1"/>
+    <w:lsdException w:name="Message Header" w:semiHidden="1" w:unhideWhenUsed="1"/>
+    <w:lsdException w:name="Subtitle" w:uiPriority="11" w:qFormat="1"/>
+    <w:lsdException w:name="Salutation" w:semiHidden="1" w:unhideWhenUsed="1"/>
+    <w:lsdException w:name="Date" w:semiHidden="1" w:unhideWhenUsed="1"/>
+    <w:lsdException w:name="Body Text First Indent" w:semiHidden="1" w:unhideWhenUsed="1"/>
+    <w:lsdException w:name="Body Text First Indent 2" w:semiHidden="1" w:unhideWhenUsed="1"/>
+    <w:lsdException w:name="Note Heading" w:semiHidden="1" w:unhideWhenUsed="1"/>
+    <w:lsdException w:name="Body Text 2" w:semiHidden="1" w:unhideWhenUsed="1"/>
+    <w:lsdException w:name="Body Text 3" w:semiHidden="1" w:unhideWhenUsed="1"/>
+    <w:lsdException w:name="Body Text Indent 2" w:semiHidden="1" w:unhideWhenUsed="1"/>
+    <w:lsdException w:name="Body Text Indent 3" w:semiHidden="1" w:unhideWhenUsed="1"/>
+    <w:lsdException w:name="Block Text" w:semiHidden="1" w:unhideWhenUsed="1"/>
+    <w:lsdException w:name="Hyperlink" w:semiHidden="1" w:unhideWhenUsed="1"/>
+    <w:lsdException w:name="FollowedHyperlink" w:semiHidden="1" w:unhideWhenUsed="1"/>
+    <w:lsdException w:name="Strong" w:uiPriority="22" w:qFormat="1"/>
+    <w:lsdException w:name="Emphasis" w:uiPriority="20" w:qFormat="1"/>
+    <w:lsdException w:name="Document Map" w:semiHidden="1" w:unhideWhenUsed="1"/>
+    <w:lsdException w:name="Plain Text" w:semiHidden="1" w:unhideWhenUsed="1"/>
+    <w:lsdException w:name="E-mail Signature" w:semiHidden="1" w:unhideWhenUsed="1"/>
+    <w:lsdException w:name="HTML Top of Form" w:semiHidden="1" w:unhideWhenUsed="1"/>
+    <w:lsdException w:name="HTML Bottom of Form" w:semiHidden="1" w:unhideWhenUsed="1"/>
+    <w:lsdException w:name="Normal (Web)" w:semiHidden="1" w:unhideWhenUsed="1"/>
+    <w:lsdException w:name="HTML Acronym" w:semiHidden="1" w:unhideWhenUsed="1"/>
+    <w:lsdException w:name="HTML Address" w:semiHidden="1" w:unhideWhenUsed="1"/>
+    <w:lsdException w:name="HTML Cite" w:semiHidden="1" w:unhideWhenUsed="1"/>
+    <w:lsdException w:name="HTML Code" w:semiHidden="1" w:unhideWhenUsed="1"/>
+    <w:lsdException w:name="HTML Definition" w:semiHidden="1" w:unhideWhenUsed="1"/>
+    <w:lsdException w:name="HTML Keyboard" w:semiHidden="1" w:unhideWhenUsed="1"/>
+    <w:lsdException w:name="HTML Preformatted" w:semiHidden="1" w:unhideWhenUsed="1"/>
+    <w:lsdException w:name="HTML Sample" w:semiHidden="1" w:unhideWhenUsed="1"/>
+    <w:lsdException w:name="HTML Typewriter" w:semiHidden="1" w:unhideWhenUsed="1"/>
+    <w:lsdException w:name="HTML Variable" w:semiHidden="1" w:unhideWhenUsed="1"/>
+    <w:lsdException w:name="Normal Table" w:semiHidden="1" w:unhideWhenUsed="1"/>
+    <w:lsdException w:name="annotation subject" w:semiHidden="1" w:unhideWhenUsed="1"/>
+    <w:lsdException w:name="No List" w:semiHidden="1" w:unhideWhenUsed="1"/>
+    <w:lsdException w:name="Outline List 1" w:semiHidden="1" w:unhideWhenUsed="1"/>
+    <w:lsdException w:name="Outline List 2" w:semiHidden="1" w:unhideWhenUsed="1"/>
+    <w:lsdException w:name="Outline List 3" w:semiHidden="1" w:unhideWhenUsed="1"/>
+    <w:lsdException w:name="Table Simple 1" w:semiHidden="1" w:unhideWhenUsed="1"/>
+    <w:lsdException w:name="Table Simple 2" w:semiHidden="1" w:unhideWhenUsed="1"/>
+    <w:lsdException w:name="Table Simple 3" w:semiHidden="1" w:unhideWhenUsed="1"/>
+    <w:lsdException w:name="Table Classic 1" w:semiHidden="1" w:unhideWhenUsed="1"/>
+    <w:lsdException w:name="Table Classic 2" w:semiHidden="1" w:unhideWhenUsed="1"/>
+    <w:lsdException w:name="Table Classic 3" w:semiHidden="1" w:unhideWhenUsed="1"/>
+    <w:lsdException w:name="Table Classic 4" w:semiHidden="1" w:unhideWhenUsed="1"/>
+    <w:lsdException w:name="Table Colorful 1" w:semiHidden="1" w:unhideWhenUsed="1"/>
+    <w:lsdException w:name="Table Colorful 2" w:semiHidden="1" w:unhideWhenUsed="1"/>
+    <w:lsdException w:name="Table Colorful 3" w:semiHidden="1" w:unhideWhenUsed="1"/>
+    <w:lsdException w:name="Table Columns 1" w:semiHidden="1" w:unhideWhenUsed="1"/>
+    <w:lsdException w:name="Table Columns 2" w:semiHidden="1" w:unhideWhenUsed="1"/>
+    <w:lsdException w:name="Table Columns 3" w:semiHidden="1" w:unhideWhenUsed="1"/>
+    <w:lsdException w:name="Table Columns 4" w:semiHidden="1" w:unhideWhenUsed="1"/>
+    <w:lsdException w:name="Table Columns 5" w:semiHidden="1" w:unhideWhenUsed="1"/>
+    <w:lsdException w:name="Table Grid 1" w:semiHidden="1" w:unhideWhenUsed="1"/>
+    <w:lsdException w:name="Table Grid 2" w:semiHidden="1" w:unhideWhenUsed="1"/>
+    <w:lsdException w:name="Table Grid 3" w:semiHidden="1" w:unhideWhenUsed="1"/>
+    <w:lsdException w:name="Table Grid 4" w:semiHidden="1" w:unhideWhenUsed="1"/>
+    <w:lsdException w:name="Table Grid 5" w:semiHidden="1" w:unhideWhenUsed="1"/>
+    <w:lsdException w:name="Table Grid 6" w:semiHidden="1" w:unhideWhenUsed="1"/>
+    <w:lsdException w:name="Table Grid 7" w:semiHidden="1" w:unhideWhenUsed="1"/>
+    <w:lsdException w:name="Table Grid 8" w:semiHidden="1" w:unhideWhenUsed="1"/>
+    <w:lsdException w:name="Table List 1" w:semiHidden="1" w:unhideWhenUsed="1"/>
+    <w:lsdException w:name="Table List 2" w:semiHidden="1" w:unhideWhenUsed="1"/>
+    <w:lsdException w:name="Table List 3" w:semiHidden="1" w:unhideWhenUsed="1"/>
+    <w:lsdException w:name="Table List 4" w:semiHidden="1" w:unhideWhenUsed="1"/>
+    <w:lsdException w:name="Table List 5" w:semiHidden="1" w:unhideWhenUsed="1"/>
+    <w:lsdException w:name="Table List 6" w:semiHidden="1" w:unhideWhenUsed="1"/>
+    <w:lsdException w:name="Table List 7" w:semiHidden="1" w:unhideWhenUsed="1"/>
+    <w:lsdException w:name="Table List 8" w:semiHidden="1" w:unhideWhenUsed="1"/>
+    <w:lsdException w:name="Table 3D effects 1" w:semiHidden="1" w:unhideWhenUsed="1"/>
+    <w:lsdException w:name="Table 3D effects 2" w:semiHidden="1" w:unhideWhenUsed="1"/>
+    <w:lsdException w:name="Table 3D effects 3" w:semiHidden="1" w:unhideWhenUsed="1"/>
+    <w:lsdException w:name="Table Contemporary" w:semiHidden="1" w:unhideWhenUsed="1"/>
+    <w:lsdException w:name="Table Elegant" w:semiHidden="1" w:unhideWhenUsed="1"/>
+    <w:lsdException w:name="Table Professional" w:semiHidden="1" w:unhideWhenUsed="1"/>
+    <w:lsdException w:name="Table Subtle 1" w:semiHidden="1" w:unhideWhenUsed="1"/>
+    <w:lsdException w:name="Table Subtle 2" w:semiHidden="1" w:unhideWhenUsed="1"/>
+    <w:lsdException w:name="Table Web 1" w:semiHidden="1" w:unhideWhenUsed="1"/>
+    <w:lsdException w:name="Table Web 2" w:semiHidden="1" w:unhideWhenUsed="1"/>
+    <w:lsdException w:name="Table Web 3" w:semiHidden="1" w:unhideWhenUsed="1"/>
+    <w:lsdException w:name="Balloon Text" w:semiHidden="1" w:unhideWhenUsed="1"/>
+    <w:lsdException w:name="Table Grid" w:uiPriority="39"/>
+    <w:lsdException w:name="Table Theme" w:semiHidden="1" w:unhideWhenUsed="1"/>
+    <w:lsdException w:name="Placeholder Text" w:semiHidden="1"/>
+    <w:lsdException w:name="No Spacing" w:uiPriority="1" w:qFormat="1"/>
+    <w:lsdException w:name="Light Shading" w:uiPriority="60"/>
+    <w:lsdException w:name="Light List" w:uiPriority="61"/>
+    <w:lsdException w:name="Light Grid" w:uiPriority="62"/>
+    <w:lsdException w:name="Medium Shading 1" w:uiPriority="63"/>
+    <w:lsdException w:name="Medium Shading 2" w:uiPriority="64"/>
+    <w:lsdException w:name="Medium List 1" w:uiPriority="65"/>
+    <w:lsdException w:name="Medium List 2" w:uiPriority="66"/>
+    <w:lsdException w:name="Medium Grid 1" w:uiPriority="67"/>
+    <w:lsdException w:name="Medium Grid 2" w:uiPriority="68"/>
+    <w:lsdException w:name="Medium Grid 3" w:uiPriority="69"/>
+    <w:lsdException w:name="Dark List" w:uiPriority="70"/>
+    <w:lsdException w:name="Colorful Shading" w:uiPriority="71"/>
+    <w:lsdException w:name="Colorful List" w:uiPriority="72"/>
+    <w:lsdException w:name="Colorful Grid" w:uiPriority="73"/>
+    <w:lsdException w:name="Light Shading Accent 1" w:uiPriority="60"/>
+    <w:lsdException w:name="Light List Accent 1" w:uiPriority="61"/>
+    <w:lsdException w:name="Light Grid Accent 1" w:uiPriority="62"/>
+    <w:lsdException w:name="Medium Shading 1 Accent 1" w:uiPriority="63"/>
+    <w:lsdException w:name="Medium Shading 2 Accent 1" w:uiPriority="64"/>
+    <w:lsdException w:name="Medium List 1 Accent 1" w:uiPriority="65"/>
+    <w:lsdException w:name="Revision" w:semiHidden="1"/>
+    <w:lsdException w:name="List Paragraph" w:uiPriority="34" w:qFormat="1"/>
+    <w:lsdException w:name="Quote" w:uiPriority="29" w:qFormat="1"/>
+    <w:lsdException w:name="Intense Quote" w:uiPriority="30" w:qFormat="1"/>
+    <w:lsdException w:name="Medium List 2 Accent 1" w:uiPriority="66"/>
+    <w:lsdException w:name="Medium Grid 1 Accent 1" w:uiPriority="67"/>
+    <w:lsdException w:name="Medium Grid 2 Accent 1" w:uiPriority="68"/>
+    <w:lsdException w:name="Medium Grid 3 Accent 1" w:uiPriority="69"/>
+    <w:lsdException w:name="Dark List Accent 1" w:uiPriority="70"/>
+    <w:lsdException w:name="Colorful Shading Accent 1" w:uiPriority="71"/>
+    <w:lsdException w:name="Colorful List Accent 1" w:uiPriority="72"/>
+    <w:lsdException w:name="Colorful Grid Accent 1" w:uiPriority="73"/>
+    <w:lsdException w:name="Light Shading Accent 2" w:uiPriority="60"/>
+    <w:lsdException w:name="Light List Accent 2" w:uiPriority="61"/>
+    <w:lsdException w:name="Light Grid Accent 2" w:uiPriority="62"/>
+    <w:lsdException w:name="Medium Shading 1 Accent 2" w:uiPriority="63"/>
+    <w:lsdException w:name="Medium Shading 2 Accent 2" w:uiPriority="64"/>
+    <w:lsdException w:name="Medium List 1 Accent 2" w:uiPriority="65"/>
+    <w:lsdException w:name="Medium List 2 Accent 2" w:uiPriority="66"/>
+    <w:lsdException w:name="Medium Grid 1 Accent 2" w:uiPriority="67"/>
+    <w:lsdException w:name="Medium Grid 2 Accent 2" w:uiPriority="68"/>
+    <w:lsdException w:name="Medium Grid 3 Accent 2" w:uiPriority="69"/>
+    <w:lsdException w:name="Dark List Accent 2" w:uiPriority="70"/>
+    <w:lsdException w:name="Colorful Shading Accent 2" w:uiPriority="71"/>
+    <w:lsdException w:name="Colorful List Accent 2" w:uiPriority="72"/>
+    <w:lsdException w:name="Colorful Grid Accent 2" w:uiPriority="73"/>
+    <w:lsdException w:name="Light Shading Accent 3" w:uiPriority="60"/>
+    <w:lsdException w:name="Light List Accent 3" w:uiPriority="61"/>
+    <w:lsdException w:name="Light Grid Accent 3" w:uiPriority="62"/>
+    <w:lsdException w:name="Medium Shading 1 Accent 3" w:uiPriority="63"/>
+    <w:lsdException w:name="Medium Shading 2 Accent 3" w:uiPriority="64"/>
+    <w:lsdException w:name="Medium List 1 Accent 3" w:uiPriority="65"/>
+    <w:lsdException w:name="Medium List 2 Accent 3" w:uiPriority="66"/>
+    <w:lsdException w:name="Medium Grid 1 Accent 3" w:uiPriority="67"/>
+    <w:lsdException w:name="Medium Grid 2 Accent 3" w:uiPriority="68"/>
+    <w:lsdException w:name="Medium Grid 3 Accent 3" w:uiPriority="69"/>
+    <w:lsdException w:name="Dark List Accent 3" w:uiPriority="70"/>
+    <w:lsdException w:name="Colorful Shading Accent 3" w:uiPriority="71"/>
+    <w:lsdException w:name="Colorful List Accent 3" w:uiPriority="72"/>
+    <w:lsdException w:name="Colorful Grid Accent 3" w:uiPriority="73"/>
+    <w:lsdException w:name="Light Shading Accent 4" w:uiPriority="60"/>
+    <w:lsdException w:name="Light List Accent 4" w:uiPriority="61"/>
+    <w:lsdException w:name="Light Grid Accent 4" w:uiPriority="62"/>
+    <w:lsdException w:name="Medium Shading 1 Accent 4" w:uiPriority="63"/>
+    <w:lsdException w:name="Medium Shading 2 Accent 4" w:uiPriority="64"/>
+    <w:lsdException w:name="Medium List 1 Accent 4" w:uiPriority="65"/>
+    <w:lsdException w:name="Medium List 2 Accent 4" w:uiPriority="66"/>
+    <w:lsdException w:name="Medium Grid 1 Accent 4" w:uiPriority="67"/>
+    <w:lsdException w:name="Medium Grid 2 Accent 4" w:uiPriority="68"/>
+    <w:lsdException w:name="Medium Grid 3 Accent 4" w:uiPriority="69"/>
+    <w:lsdException w:name="Dark List Accent 4" w:uiPriority="70"/>
+    <w:lsdException w:name="Colorful Shading Accent 4" w:uiPriority="71"/>
+    <w:lsdException w:name="Colorful List Accent 4" w:uiPriority="72"/>
+    <w:lsdException w:name="Colorful Grid Accent 4" w:uiPriority="73"/>
+    <w:lsdException w:name="Light Shading Accent 5" w:uiPriority="60"/>
+    <w:lsdException w:name="Light List Accent 5" w:uiPriority="61"/>
+    <w:lsdException w:name="Light Grid Accent 5" w:uiPriority="62"/>
+    <w:lsdException w:name="Medium Shading 1 Accent 5" w:uiPriority="63"/>
+    <w:lsdException w:name="Medium Shading 2 Accent 5" w:uiPriority="64"/>
+    <w:lsdException w:name="Medium List 1 Accent 5" w:uiPriority="65"/>
+    <w:lsdException w:name="Medium List 2 Accent 5" w:uiPriority="66"/>
+    <w:lsdException w:name="Medium Grid 1 Accent 5" w:uiPriority="67"/>
+    <w:lsdException w:name="Medium Grid 2 Accent 5" w:uiPriority="68"/>
+    <w:lsdException w:name="Medium Grid 3 Accent 5" w:uiPriority="69"/>
+    <w:lsdException w:name="Dark List Accent 5" w:uiPriority="70"/>
+    <w:lsdException w:name="Colorful Shading Accent 5" w:uiPriority="71"/>
+    <w:lsdException w:name="Colorful List Accent 5" w:uiPriority="72"/>
+    <w:lsdException w:name="Colorful Grid Accent 5" w:uiPriority="73"/>
+    <w:lsdException w:name="Light Shading Accent 6" w:uiPriority="60"/>
+    <w:lsdException w:name="Light List Accent 6" w:uiPriority="61"/>
+    <w:lsdException w:name="Light Grid Accent 6" w:uiPriority="62"/>
+    <w:lsdException w:name="Medium Shading 1 Accent 6" w:uiPriority="63"/>
+    <w:lsdException w:name="Medium Shading 2 Accent 6" w:uiPriority="64"/>
+    <w:lsdException w:name="Medium List 1 Accent 6" w:uiPriority="65"/>
+    <w:lsdException w:name="Medium List 2 Accent 6" w:uiPriority="66"/>
+    <w:lsdException w:name="Medium Grid 1 Accent 6" w:uiPriority="67"/>
+    <w:lsdException w:name="Medium Grid 2 Accent 6" w:uiPriority="68"/>
+    <w:lsdException w:name="Medium Grid 3 Accent 6" w:uiPriority="69"/>
+    <w:lsdException w:name="Dark List Accent 6" w:uiPriority="70"/>
+    <w:lsdException w:name="Colorful Shading Accent 6" w:uiPriority="71"/>
+    <w:lsdException w:name="Colorful List Accent 6" w:uiPriority="72"/>
+    <w:lsdException w:name="Colorful Grid Accent 6" w:uiPriority="73"/>
+    <w:lsdException w:name="Subtle Emphasis" w:uiPriority="19" w:qFormat="1"/>
+    <w:lsdException w:name="Intense Emphasis" w:uiPriority="21" w:qFormat="1"/>
+    <w:lsdException w:name="Subtle Reference" w:uiPriority="31" w:qFormat="1"/>
+    <w:lsdException w:name="Intense Reference" w:uiPriority="32" w:qFormat="1"/>
+    <w:lsdException w:name="Book Title" w:uiPriority="33" w:qFormat="1"/>
+    <w:lsdException w:name="Bibliography" w:semiHidden="1" w:uiPriority="37" w:unhideWhenUsed="1"/>
+    <w:lsdException w:name="TOC Heading" w:semiHidden="1" w:uiPriority="39" w:unhideWhenUsed="1" w:qFormat="1"/>
+    <w:lsdException w:name="Plain Table 1" w:uiPriority="41"/>
+    <w:lsdException w:name="Plain Table 2" w:uiPriority="42"/>
+    <w:lsdException w:name="Plain Table 3" w:uiPriority="43"/>
+    <w:lsdException w:name="Plain Table 4" w:uiPriority="44"/>
+    <w:lsdException w:name="Plain Table 5" w:uiPriority="45"/>
+    <w:lsdException w:name="Grid Table Light" w:uiPriority="40"/>
+    <w:lsdException w:name="Grid Table 1 Light" w:uiPriority="46"/>
+    <w:lsdException w:name="Grid Table 2" w:uiPriority="47"/>
+    <w:lsdException w:name="Grid Table 3" w:uiPriority="48"/>
+    <w:lsdException w:name="Grid Table 4" w:uiPriority="49"/>
+    <w:lsdException w:name="Grid Table 5 Dark" w:uiPriority="50"/>
+    <w:lsdException w:name="Grid Table 6 Colorful" w:uiPriority="51"/>
+    <w:lsdException w:name="Grid Table 7 Colorful" w:uiPriority="52"/>
+    <w:lsdException w:name="Grid Table 1 Light Accent 1" w:uiPriority="46"/>
+    <w:lsdException w:name="Grid Table 2 Accent 1" w:uiPriority="47"/>
+    <w:lsdException w:name="Grid Table 3 Accent 1" w:uiPriority="48"/>
+    <w:lsdException w:name="Grid Table 4 Accent 1" w:uiPriority="49"/>
+    <w:lsdException w:name="Grid Table 5 Dark Accent 1" w:uiPriority="50"/>
+    <w:lsdException w:name="Grid Table 6 Colorful Accent 1" w:uiPriority="51"/>
+    <w:lsdException w:name="Grid Table 7 Colorful Accent 1" w:uiPriority="52"/>
+    <w:lsdException w:name="Grid Table 1 Light Accent 2" w:uiPriority="46"/>
+    <w:lsdException w:name="Grid Table 2 Accent 2" w:uiPriority="47"/>
+    <w:lsdException w:name="Grid Table 3 Accent 2" w:uiPriority="48"/>
+    <w:lsdException w:name="Grid Table 4 Accent 2" w:uiPriority="49"/>
+    <w:lsdException w:name="Grid Table 5 Dark Accent 2" w:uiPriority="50"/>
+    <w:lsdException w:name="Grid Table 6 Colorful Accent 2" w:uiPriority="51"/>
+    <w:lsdException w:name="Grid Table 7 Colorful Accent 2" w:uiPriority="52"/>
+    <w:lsdException w:name="Grid Table 1 Light Accent 3" w:uiPriority="46"/>
+    <w:lsdException w:name="Grid Table 2 Accent 3" w:uiPriority="47"/>
+    <w:lsdException w:name="Grid Table 3 Accent 3" w:uiPriority="48"/>
+    <w:lsdException w:name="Grid Table 4 Accent 3" w:uiPriority="49"/>
+    <w:lsdException w:name="Grid Table 5 Dark Accent 3" w:uiPriority="50"/>
+    <w:lsdException w:name="Grid Table 6 Colorful Accent 3" w:uiPriority="51"/>
+    <w:lsdException w:name="Grid Table 7 Colorful Accent 3" w:uiPriority="52"/>
+    <w:lsdException w:name="Grid Table 1 Light Accent 4" w:uiPriority="46"/>
+    <w:lsdException w:name="Grid Table 2 Accent 4" w:uiPriority="47"/>
+    <w:lsdException w:name="Grid Table 3 Accent 4" w:uiPriority="48"/>
+    <w:lsdException w:name="Grid Table 4 Accent 4" w:uiPriority="49"/>
+    <w:lsdException w:name="Grid Table 5 Dark Accent 4" w:uiPriority="50"/>
+    <w:lsdException w:name="Grid Table 6 Colorful Accent 4" w:uiPriority="51"/>
+    <w:lsdException w:name="Grid Table 7 Colorful Accent 4" w:uiPriority="52"/>
+    <w:lsdException w:name="Grid Table 1 Light Accent 5" w:uiPriority="46"/>
+    <w:lsdException w:name="Grid Table 2 Accent 5" w:uiPriority="47"/>
+    <w:lsdException w:name="Grid Table 3 Accent 5" w:uiPriority="48"/>
+    <w:lsdException w:name="Grid Table 4 Accent 5" w:uiPriority="49"/>
+    <w:lsdException w:name="Grid Table 5 Dark Accent 5" w:uiPriority="50"/>
+    <w:lsdException w:name="Grid Table 6 Colorful Accent 5" w:uiPriority="51"/>
+    <w:lsdException w:name="Grid Table 7 Colorful Accent 5" w:uiPriority="52"/>
+    <w:lsdException w:name="Grid Table 1 Light Accent 6" w:uiPriority="46"/>
+    <w:lsdException w:name="Grid Table 2 Accent 6" w:uiPriority="47"/>
+    <w:lsdException w:name="Grid Table 3 Accent 6" w:uiPriority="48"/>
+    <w:lsdException w:name="Grid Table 4 Accent 6" w:uiPriority="49"/>
+    <w:lsdException w:name="Grid Table 5 Dark Accent 6" w:uiPriority="50"/>
+    <w:lsdException w:name="Grid Table 6 Colorful Accent 6" w:uiPriority="51"/>
+    <w:lsdException w:name="Grid Table 7 Colorful Accent 6" w:uiPriority="52"/>
+    <w:lsdException w:name="List Table 1 Light" w:uiPriority="46"/>
+    <w:lsdException w:name="List Table 2" w:uiPriority="47"/>
+    <w:lsdException w:name="List Table 3" w:uiPriority="48"/>
+    <w:lsdException w:name="List Table 4" w:uiPriority="49"/>
+    <w:lsdException w:name="List Table 5 Dark" w:uiPriority="50"/>
+    <w:lsdException w:name="List Table 6 Colorful" w:uiPriority="51"/>
+    <w:lsdException w:name="List Table 7 Colorful" w:uiPriority="52"/>
+    <w:lsdException w:name="List Table 1 Light Accent 1" w:uiPriority="46"/>
+    <w:lsdException w:name="List Table 2 Accent 1" w:uiPriority="47"/>
+    <w:lsdException w:name="List Table 3 Accent 1" w:uiPriority="48"/>
+    <w:lsdException w:name="List Table 4 Accent 1" w:uiPriority="49"/>
+    <w:lsdException w:name="List Table 5 Dark Accent 1" w:uiPriority="50"/>
+    <w:lsdException w:name="List Table 6 Colorful Accent 1" w:uiPriority="51"/>
+    <w:lsdException w:name="List Table 7 Colorful Accent 1" w:uiPriority="52"/>
+    <w:lsdException w:name="List Table 1 Light Accent 2" w:uiPriority="46"/>
+    <w:lsdException w:name="List Table 2 Accent 2" w:uiPriority="47"/>
+    <w:lsdException w:name="List Table 3 Accent 2" w:uiPriority="48"/>
+    <w:lsdException w:name="List Table 4 Accent 2" w:uiPriority="49"/>
+    <w:lsdException w:name="List Table 5 Dark Accent 2" w:uiPriority="50"/>
+    <w:lsdException w:name="List Table 6 Colorful Accent 2" w:uiPriority="51"/>
+    <w:lsdException w:name="List Table 7 Colorful Accent 2" w:uiPriority="52"/>
+    <w:lsdException w:name="List Table 1 Light Accent 3" w:uiPriority="46"/>
+    <w:lsdException w:name="List Table 2 Accent 3" w:uiPriority="47"/>
+    <w:lsdException w:name="List Table 3 Accent 3" w:uiPriority="48"/>
+    <w:lsdException w:name="List Table 4 Accent 3" w:uiPriority="49"/>
+    <w:lsdException w:name="List Table 5 Dark Accent 3" w:uiPriority="50"/>
+    <w:lsdException w:name="List Table 6 Colorful Accent 3" w:uiPriority="51"/>
+    <w:lsdException w:name="List Table 7 Colorful Accent 3" w:uiPriority="52"/>
+    <w:lsdException w:name="List Table 1 Light Accent 4" w:uiPriority="46"/>
+    <w:lsdException w:name="List Table 2 Accent 4" w:uiPriority="47"/>
+    <w:lsdException w:name="List Table 3 Accent 4" w:uiPriority="48"/>
+    <w:lsdException w:name="List Table 4 Accent 4" w:uiPriority="49"/>
+    <w:lsdException w:name="List Table 5 Dark Accent 4" w:uiPriority="50"/>
+    <w:lsdException w:name="List Table 6 Colorful Accent 4" w:uiPriority="51"/>
+    <w:lsdException w:name="List Table 7 Colorful Accent 4" w:uiPriority="52"/>
+    <w:lsdException w:name="List Table 1 Light Accent 5" w:uiPriority="46"/>
+    <w:lsdException w:name="List Table 2 Accent 5" w:uiPriority="47"/>
+    <w:lsdException w:name="List Table 3 Accent 5" w:uiPriority="48"/>
+    <w:lsdException w:name="List Table 4 Accent 5" w:uiPriority="49"/>
+    <w:lsdException w:name="List Table 5 Dark Accent 5" w:uiPriority="50"/>
+    <w:lsdException w:name="List Table 6 Colorful Accent 5" w:uiPriority="51"/>
+    <w:lsdException w:name="List Table 7 Colorful Accent 5" w:uiPriority="52"/>
+    <w:lsdException w:name="List Table 1 Light Accent 6" w:uiPriority="46"/>
+    <w:lsdException w:name="List Table 2 Accent 6" w:uiPriority="47"/>
+    <w:lsdException w:name="List Table 3 Accent 6" w:uiPriority="48"/>
+    <w:lsdException w:name="List Table 4 Accent 6" w:uiPriority="49"/>
+    <w:lsdException w:name="List Table 5 Dark Accent 6" w:uiPriority="50"/>
+    <w:lsdException w:name="List Table 6 Colorful Accent 6" w:uiPriority="51"/>
+    <w:lsdException w:name="List Table 7 Colorful Accent 6" w:uiPriority="52"/>
   </w:latentStyles>
   <w:style w:type="paragraph" w:default="1" w:styleId="Normal">
     <w:name w:val="Normal"/>
@@ -4097,7 +4356,6 @@
     <w:uiPriority w:val="99"/>
     <w:semiHidden/>
     <w:unhideWhenUsed/>
-    <w:qFormat/>
     <w:tblPr>
       <w:tblInd w:w="0" w:type="dxa"/>
       <w:tblCellMar>
@@ -4590,7 +4848,7 @@
   <a:extraClrSchemeLst/>
   <a:extLst>
     <a:ext uri="{05A4C25C-085E-4340-85A3-A5531E510DB2}">
-      <thm15:themeFamily xmlns="" xmlns:thm15="http://schemas.microsoft.com/office/thememl/2012/main" name="Office Theme" id="{62F939B6-93AF-4DB8-9C6B-D6C7DFDC589F}" vid="{4A3C46E8-61CC-4603-A589-7422A47A8E4A}"/>
+      <thm15:themeFamily xmlns:thm15="http://schemas.microsoft.com/office/thememl/2012/main" name="Office Theme" id="{62F939B6-93AF-4DB8-9C6B-D6C7DFDC589F}" vid="{4A3C46E8-61CC-4603-A589-7422A47A8E4A}"/>
     </a:ext>
   </a:extLst>
 </a:theme>
@@ -4601,7 +4859,7 @@
 </file>
 
 <file path=customXml/itemProps1.xml><?xml version="1.0" encoding="utf-8"?>
-<ds:datastoreItem xmlns:ds="http://schemas.openxmlformats.org/officeDocument/2006/customXml" ds:itemID="{2FEEFF0D-51CE-48FD-8760-7BAAD61B7009}">
+<ds:datastoreItem xmlns:ds="http://schemas.openxmlformats.org/officeDocument/2006/customXml" ds:itemID="{CB58427F-493D-4C48-8E4A-3C5A372D04BB}">
   <ds:schemaRefs>
     <ds:schemaRef ds:uri="http://schemas.openxmlformats.org/officeDocument/2006/bibliography"/>
   </ds:schemaRefs>

</xml_diff>